<commit_message>
Update Hafiz's Use Case Interaction Diagram.docx
</commit_message>
<xml_diff>
--- a/Hafiz's Use Case Interaction Diagram.docx
+++ b/Hafiz's Use Case Interaction Diagram.docx
@@ -15,162 +15,7 @@
         <mc:AlternateContent>
           <mc:Choice Requires="wpg">
             <w:drawing>
-              <wp:anchor distT="0" distB="0" distL="114300" distR="114300" simplePos="0" relativeHeight="251665408" behindDoc="0" locked="0" layoutInCell="1" allowOverlap="1" wp14:anchorId="5CF3202B" wp14:editId="6CC6145A">
-                <wp:simplePos x="0" y="0"/>
-                <wp:positionH relativeFrom="column">
-                  <wp:posOffset>584991</wp:posOffset>
-                </wp:positionH>
-                <wp:positionV relativeFrom="paragraph">
-                  <wp:posOffset>0</wp:posOffset>
-                </wp:positionV>
-                <wp:extent cx="657225" cy="5650230"/>
-                <wp:effectExtent l="0" t="0" r="28575" b="26670"/>
-                <wp:wrapNone/>
-                <wp:docPr id="31" name="Group 31"/>
-                <wp:cNvGraphicFramePr/>
-                <a:graphic xmlns:a="http://schemas.openxmlformats.org/drawingml/2006/main">
-                  <a:graphicData uri="http://schemas.microsoft.com/office/word/2010/wordprocessingGroup">
-                    <wpg:wgp>
-                      <wpg:cNvGrpSpPr/>
-                      <wpg:grpSpPr>
-                        <a:xfrm>
-                          <a:off x="0" y="0"/>
-                          <a:ext cx="657225" cy="5650230"/>
-                          <a:chOff x="0" y="0"/>
-                          <a:chExt cx="657225" cy="5650303"/>
-                        </a:xfrm>
-                      </wpg:grpSpPr>
-                      <wps:wsp>
-                        <wps:cNvPr id="4" name="Rectangle 4"/>
-                        <wps:cNvSpPr/>
-                        <wps:spPr>
-                          <a:xfrm>
-                            <a:off x="0" y="0"/>
-                            <a:ext cx="657225" cy="257175"/>
-                          </a:xfrm>
-                          <a:prstGeom prst="rect">
-                            <a:avLst/>
-                          </a:prstGeom>
-                        </wps:spPr>
-                        <wps:style>
-                          <a:lnRef idx="2">
-                            <a:schemeClr val="dk1"/>
-                          </a:lnRef>
-                          <a:fillRef idx="1">
-                            <a:schemeClr val="lt1"/>
-                          </a:fillRef>
-                          <a:effectRef idx="0">
-                            <a:schemeClr val="dk1"/>
-                          </a:effectRef>
-                          <a:fontRef idx="minor">
-                            <a:schemeClr val="dk1"/>
-                          </a:fontRef>
-                        </wps:style>
-                        <wps:txbx>
-                          <w:txbxContent>
-                            <w:p>
-                              <w:pPr>
-                                <w:jc w:val="center"/>
-                                <w:rPr>
-                                  <w:b/>
-                                  <w:bCs/>
-                                </w:rPr>
-                              </w:pPr>
-                              <w:r>
-                                <w:rPr>
-                                  <w:b/>
-                                  <w:bCs/>
-                                </w:rPr>
-                                <w:t>Keypad</w:t>
-                              </w:r>
-                            </w:p>
-                          </w:txbxContent>
-                        </wps:txbx>
-                        <wps:bodyPr rot="0" spcFirstLastPara="0" vertOverflow="overflow" horzOverflow="overflow" vert="horz" wrap="square" lIns="91440" tIns="45720" rIns="91440" bIns="45720" numCol="1" spcCol="0" rtlCol="0" fromWordArt="0" anchor="ctr" anchorCtr="0" forceAA="0" compatLnSpc="1">
-                          <a:prstTxWarp prst="textNoShape">
-                            <a:avLst/>
-                          </a:prstTxWarp>
-                          <a:noAutofit/>
-                        </wps:bodyPr>
-                      </wps:wsp>
-                      <wps:wsp>
-                        <wps:cNvPr id="17" name="Straight Connector 17"/>
-                        <wps:cNvCnPr/>
-                        <wps:spPr>
-                          <a:xfrm>
-                            <a:off x="336430" y="284672"/>
-                            <a:ext cx="9106" cy="5365631"/>
-                          </a:xfrm>
-                          <a:prstGeom prst="line">
-                            <a:avLst/>
-                          </a:prstGeom>
-                          <a:ln w="19050">
-                            <a:prstDash val="lgDash"/>
-                          </a:ln>
-                        </wps:spPr>
-                        <wps:style>
-                          <a:lnRef idx="1">
-                            <a:schemeClr val="dk1"/>
-                          </a:lnRef>
-                          <a:fillRef idx="0">
-                            <a:schemeClr val="dk1"/>
-                          </a:fillRef>
-                          <a:effectRef idx="0">
-                            <a:schemeClr val="dk1"/>
-                          </a:effectRef>
-                          <a:fontRef idx="minor">
-                            <a:schemeClr val="tx1"/>
-                          </a:fontRef>
-                        </wps:style>
-                        <wps:bodyPr/>
-                      </wps:wsp>
-                    </wpg:wgp>
-                  </a:graphicData>
-                </a:graphic>
-              </wp:anchor>
-            </w:drawing>
-          </mc:Choice>
-          <mc:Fallback>
-            <w:pict>
-              <v:group w14:anchorId="5CF3202B" id="Group 31" o:spid="_x0000_s1026" style="position:absolute;margin-left:46.05pt;margin-top:0;width:51.75pt;height:444.9pt;z-index:251665408" coordsize="6572,56503" o:gfxdata="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">
-                <v:rect id="Rectangle 4" o:spid="_x0000_s1027" style="position:absolute;width:6572;height:2571;visibility:visible;mso-wrap-style:square;v-text-anchor:middle" o:gfxdata="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" fillcolor="white [3201]" strokecolor="black [3200]" strokeweight="1pt">
-                  <v:textbox>
-                    <w:txbxContent>
-                      <w:p>
-                        <w:pPr>
-                          <w:jc w:val="center"/>
-                          <w:rPr>
-                            <w:b/>
-                            <w:bCs/>
-                          </w:rPr>
-                        </w:pPr>
-                        <w:r>
-                          <w:rPr>
-                            <w:b/>
-                            <w:bCs/>
-                          </w:rPr>
-                          <w:t>Keypad</w:t>
-                        </w:r>
-                      </w:p>
-                    </w:txbxContent>
-                  </v:textbox>
-                </v:rect>
-                <v:line id="Straight Connector 17" o:spid="_x0000_s1028" style="position:absolute;visibility:visible;mso-wrap-style:square" from="3364,2846" to="3455,56503" o:connectortype="straight" o:gfxdata="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" strokecolor="black [3200]" strokeweight="1.5pt">
-                  <v:stroke dashstyle="longDash" joinstyle="miter"/>
-                </v:line>
-              </v:group>
-            </w:pict>
-          </mc:Fallback>
-        </mc:AlternateContent>
-      </w:r>
-      <w:r>
-        <w:rPr>
-          <w:noProof/>
-        </w:rPr>
-        <mc:AlternateContent>
-          <mc:Choice Requires="wpg">
-            <w:drawing>
-              <wp:anchor distT="0" distB="0" distL="114300" distR="114300" simplePos="0" relativeHeight="251679744" behindDoc="0" locked="0" layoutInCell="1" allowOverlap="1" wp14:anchorId="598C2E6A" wp14:editId="3ECC3745">
+              <wp:anchor distT="0" distB="0" distL="114300" distR="114300" simplePos="0" relativeHeight="251679744" behindDoc="0" locked="0" layoutInCell="1" allowOverlap="1" wp14:anchorId="598C2E6A" wp14:editId="37CC44D0">
                 <wp:simplePos x="0" y="0"/>
                 <wp:positionH relativeFrom="column">
                   <wp:posOffset>1519028</wp:posOffset>
@@ -290,8 +135,8 @@
           </mc:Choice>
           <mc:Fallback>
             <w:pict>
-              <v:group w14:anchorId="598C2E6A" id="Group 39" o:spid="_x0000_s1029" style="position:absolute;margin-left:119.6pt;margin-top:0;width:95.05pt;height:444.85pt;z-index:251679744;mso-width-relative:margin" coordorigin="2932" coordsize="12076,56497" o:gfxdata="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">
-                <v:rect id="Rectangle 40" o:spid="_x0000_s1030" style="position:absolute;left:2932;width:12077;height:2571;visibility:visible;mso-wrap-style:square;v-text-anchor:middle" o:gfxdata="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" fillcolor="white [3201]" strokecolor="black [3200]" strokeweight="1pt">
+              <v:group w14:anchorId="598C2E6A" id="Group 39" o:spid="_x0000_s1026" style="position:absolute;margin-left:119.6pt;margin-top:0;width:95.05pt;height:444.85pt;z-index:251679744;mso-width-relative:margin" coordorigin="2932" coordsize="12076,56497" o:gfxdata="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">
+                <v:rect id="Rectangle 40" o:spid="_x0000_s1027" style="position:absolute;left:2932;width:12077;height:2571;visibility:visible;mso-wrap-style:square;v-text-anchor:middle" o:gfxdata="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" fillcolor="white [3201]" strokecolor="black [3200]" strokeweight="1pt">
                   <v:textbox>
                     <w:txbxContent>
                       <w:p>
@@ -313,7 +158,7 @@
                     </w:txbxContent>
                   </v:textbox>
                 </v:rect>
-                <v:line id="Straight Connector 41" o:spid="_x0000_s1031" style="position:absolute;visibility:visible;mso-wrap-style:square" from="8712,2846" to="8801,56497" o:connectortype="straight" o:gfxdata="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" strokecolor="black [3200]" strokeweight="1.5pt">
+                <v:line id="Straight Connector 41" o:spid="_x0000_s1028" style="position:absolute;visibility:visible;mso-wrap-style:square" from="8712,2846" to="8801,56497" o:connectortype="straight" o:gfxdata="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" strokecolor="black [3200]" strokeweight="1.5pt">
                   <v:stroke dashstyle="longDash" joinstyle="miter"/>
                 </v:line>
               </v:group>
@@ -503,8 +348,8 @@
           </mc:Choice>
           <mc:Fallback>
             <w:pict>
-              <v:group w14:anchorId="367A4A0A" id="Group 30" o:spid="_x0000_s1032" style="position:absolute;margin-left:245.55pt;margin-top:0;width:142.5pt;height:444.85pt;z-index:251668480;mso-width-relative:margin" coordsize="18097,56497" o:gfxdata="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">
-                <v:rect id="Rectangle 5" o:spid="_x0000_s1033" style="position:absolute;width:18097;height:2571;visibility:visible;mso-wrap-style:square;v-text-anchor:middle" o:gfxdata="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" fillcolor="white [3201]" strokecolor="black [3200]" strokeweight="1pt">
+              <v:group w14:anchorId="367A4A0A" id="Group 30" o:spid="_x0000_s1029" style="position:absolute;margin-left:245.55pt;margin-top:0;width:142.5pt;height:444.85pt;z-index:251668480;mso-width-relative:margin" coordsize="18097,56497" o:gfxdata="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">
+                <v:rect id="Rectangle 5" o:spid="_x0000_s1030" style="position:absolute;width:18097;height:2571;visibility:visible;mso-wrap-style:square;v-text-anchor:middle" o:gfxdata="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" fillcolor="white [3201]" strokecolor="black [3200]" strokeweight="1pt">
                   <v:textbox>
                     <w:txbxContent>
                       <w:p>
@@ -581,7 +426,7 @@
                     </w:txbxContent>
                   </v:textbox>
                 </v:rect>
-                <v:line id="Straight Connector 26" o:spid="_x0000_s1034" style="position:absolute;visibility:visible;mso-wrap-style:square" from="8885,2846" to="8974,56497" o:connectortype="straight" o:gfxdata="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" strokecolor="black [3200]" strokeweight="1.5pt">
+                <v:line id="Straight Connector 26" o:spid="_x0000_s1031" style="position:absolute;visibility:visible;mso-wrap-style:square" from="8885,2846" to="8974,56497" o:connectortype="straight" o:gfxdata="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" strokecolor="black [3200]" strokeweight="1.5pt">
                   <v:stroke dashstyle="longDash" joinstyle="miter"/>
                 </v:line>
               </v:group>
@@ -768,8 +613,8 @@
           </mc:Choice>
           <mc:Fallback>
             <w:pict>
-              <v:group w14:anchorId="06EB34AA" id="Group 32" o:spid="_x0000_s1035" style="position:absolute;margin-left:421.05pt;margin-top:0;width:87.75pt;height:445.5pt;z-index:251671552" coordsize="11144,56584" o:gfxdata="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">
-                <v:rect id="Rectangle 11" o:spid="_x0000_s1036" style="position:absolute;width:11144;height:2571;visibility:visible;mso-wrap-style:square;v-text-anchor:middle" o:gfxdata="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" fillcolor="white [3201]" strokecolor="black [3200]" strokeweight="1pt">
+              <v:group w14:anchorId="06EB34AA" id="Group 32" o:spid="_x0000_s1032" style="position:absolute;margin-left:421.05pt;margin-top:0;width:87.75pt;height:445.5pt;z-index:251671552" coordsize="11144,56584" o:gfxdata="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">
+                <v:rect id="Rectangle 11" o:spid="_x0000_s1033" style="position:absolute;width:11144;height:2571;visibility:visible;mso-wrap-style:square;v-text-anchor:middle" o:gfxdata="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" fillcolor="white [3201]" strokecolor="black [3200]" strokeweight="1pt">
                   <v:textbox>
                     <w:txbxContent>
                       <w:p>
@@ -846,7 +691,7 @@
                     </w:txbxContent>
                   </v:textbox>
                 </v:rect>
-                <v:line id="Straight Connector 27" o:spid="_x0000_s1037" style="position:absolute;visibility:visible;mso-wrap-style:square" from="5607,2932" to="5696,56584" o:connectortype="straight" o:gfxdata="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" strokecolor="black [3200]" strokeweight="1.5pt">
+                <v:line id="Straight Connector 27" o:spid="_x0000_s1034" style="position:absolute;visibility:visible;mso-wrap-style:square" from="5607,2932" to="5696,56584" o:connectortype="straight" o:gfxdata="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" strokecolor="black [3200]" strokeweight="1.5pt">
                   <v:stroke dashstyle="longDash" joinstyle="miter"/>
                 </v:line>
               </v:group>
@@ -1033,8 +878,8 @@
           </mc:Choice>
           <mc:Fallback>
             <w:pict>
-              <v:group w14:anchorId="00481ACA" id="Group 33" o:spid="_x0000_s1038" style="position:absolute;margin-left:527.15pt;margin-top:0;width:116.25pt;height:446.9pt;z-index:251674624" coordorigin="86" coordsize="14763,56756" o:gfxdata="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">
-                <v:rect id="Rectangle 13" o:spid="_x0000_s1039" style="position:absolute;left:86;width:14764;height:2571;visibility:visible;mso-wrap-style:square;v-text-anchor:middle" o:gfxdata="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" fillcolor="white [3201]" strokecolor="black [3200]" strokeweight="1pt">
+              <v:group w14:anchorId="00481ACA" id="Group 33" o:spid="_x0000_s1035" style="position:absolute;margin-left:527.15pt;margin-top:0;width:116.25pt;height:446.9pt;z-index:251674624" coordorigin="86" coordsize="14763,56756" o:gfxdata="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">
+                <v:rect id="Rectangle 13" o:spid="_x0000_s1036" style="position:absolute;left:86;width:14764;height:2571;visibility:visible;mso-wrap-style:square;v-text-anchor:middle" o:gfxdata="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" fillcolor="white [3201]" strokecolor="black [3200]" strokeweight="1pt">
                   <v:textbox>
                     <w:txbxContent>
                       <w:p>
@@ -1111,7 +956,7 @@
                     </w:txbxContent>
                   </v:textbox>
                 </v:rect>
-                <v:line id="Straight Connector 28" o:spid="_x0000_s1040" style="position:absolute;visibility:visible;mso-wrap-style:square" from="7504,3105" to="7593,56756" o:connectortype="straight" o:gfxdata="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" strokecolor="black [3200]" strokeweight="1.5pt">
+                <v:line id="Straight Connector 28" o:spid="_x0000_s1037" style="position:absolute;visibility:visible;mso-wrap-style:square" from="7504,3105" to="7593,56756" o:connectortype="straight" o:gfxdata="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" strokecolor="black [3200]" strokeweight="1.5pt">
                   <v:stroke dashstyle="longDash" joinstyle="miter"/>
                 </v:line>
               </v:group>
@@ -1126,6 +971,13 @@
           <w:noProof/>
         </w:rPr>
       </w:pPr>
+    </w:p>
+    <w:p>
+      <w:pPr>
+        <w:tabs>
+          <w:tab w:val="left" w:pos="1204"/>
+        </w:tabs>
+      </w:pPr>
       <w:r>
         <w:rPr>
           <w:noProof/>
@@ -1133,18 +985,88 @@
         <mc:AlternateContent>
           <mc:Choice Requires="wps">
             <w:drawing>
-              <wp:anchor distT="0" distB="0" distL="114300" distR="114300" simplePos="0" relativeHeight="251664383" behindDoc="0" locked="0" layoutInCell="1" allowOverlap="1" wp14:anchorId="51EA5A69" wp14:editId="1E4509E3">
+              <wp:anchor distT="0" distB="0" distL="114300" distR="114300" simplePos="0" relativeHeight="251723776" behindDoc="0" locked="0" layoutInCell="1" allowOverlap="1" wp14:anchorId="1BD3FFC7" wp14:editId="0C7E1F95">
                 <wp:simplePos x="0" y="0"/>
                 <wp:positionH relativeFrom="column">
-                  <wp:posOffset>1025465</wp:posOffset>
+                  <wp:posOffset>2173856</wp:posOffset>
                 </wp:positionH>
                 <wp:positionV relativeFrom="paragraph">
-                  <wp:posOffset>161925</wp:posOffset>
+                  <wp:posOffset>2430492</wp:posOffset>
                 </wp:positionV>
-                <wp:extent cx="957532" cy="405441"/>
+                <wp:extent cx="1846315" cy="448574"/>
+                <wp:effectExtent l="0" t="0" r="78105" b="85090"/>
+                <wp:wrapNone/>
+                <wp:docPr id="15" name="Straight Arrow Connector 15"/>
+                <wp:cNvGraphicFramePr/>
+                <a:graphic xmlns:a="http://schemas.openxmlformats.org/drawingml/2006/main">
+                  <a:graphicData uri="http://schemas.microsoft.com/office/word/2010/wordprocessingShape">
+                    <wps:wsp>
+                      <wps:cNvCnPr/>
+                      <wps:spPr>
+                        <a:xfrm>
+                          <a:off x="0" y="0"/>
+                          <a:ext cx="1846315" cy="448574"/>
+                        </a:xfrm>
+                        <a:prstGeom prst="straightConnector1">
+                          <a:avLst/>
+                        </a:prstGeom>
+                        <a:ln>
+                          <a:tailEnd type="triangle"/>
+                        </a:ln>
+                      </wps:spPr>
+                      <wps:style>
+                        <a:lnRef idx="1">
+                          <a:schemeClr val="accent1"/>
+                        </a:lnRef>
+                        <a:fillRef idx="0">
+                          <a:schemeClr val="accent1"/>
+                        </a:fillRef>
+                        <a:effectRef idx="0">
+                          <a:schemeClr val="accent1"/>
+                        </a:effectRef>
+                        <a:fontRef idx="minor">
+                          <a:schemeClr val="tx1"/>
+                        </a:fontRef>
+                      </wps:style>
+                      <wps:bodyPr/>
+                    </wps:wsp>
+                  </a:graphicData>
+                </a:graphic>
+              </wp:anchor>
+            </w:drawing>
+          </mc:Choice>
+          <mc:Fallback>
+            <w:pict>
+              <v:shapetype w14:anchorId="30855D5D" id="_x0000_t32" coordsize="21600,21600" o:spt="32" o:oned="t" path="m,l21600,21600e" filled="f">
+                <v:path arrowok="t" fillok="f" o:connecttype="none"/>
+                <o:lock v:ext="edit" shapetype="t"/>
+              </v:shapetype>
+              <v:shape id="Straight Arrow Connector 15" o:spid="_x0000_s1026" type="#_x0000_t32" style="position:absolute;margin-left:171.15pt;margin-top:191.4pt;width:145.4pt;height:35.3pt;z-index:251723776;visibility:visible;mso-wrap-style:square;mso-wrap-distance-left:9pt;mso-wrap-distance-top:0;mso-wrap-distance-right:9pt;mso-wrap-distance-bottom:0;mso-position-horizontal:absolute;mso-position-horizontal-relative:text;mso-position-vertical:absolute;mso-position-vertical-relative:text" o:gfxdata="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" strokecolor="#4472c4 [3204]" strokeweight=".5pt">
+                <v:stroke endarrow="block" joinstyle="miter"/>
+              </v:shape>
+            </w:pict>
+          </mc:Fallback>
+        </mc:AlternateContent>
+      </w:r>
+      <w:r>
+        <w:rPr>
+          <w:noProof/>
+        </w:rPr>
+        <mc:AlternateContent>
+          <mc:Choice Requires="wps">
+            <w:drawing>
+              <wp:anchor distT="0" distB="0" distL="114300" distR="114300" simplePos="0" relativeHeight="251722752" behindDoc="0" locked="0" layoutInCell="1" allowOverlap="1" wp14:anchorId="341F44D1" wp14:editId="7C2DF57C">
+                <wp:simplePos x="0" y="0"/>
+                <wp:positionH relativeFrom="column">
+                  <wp:posOffset>2800122</wp:posOffset>
+                </wp:positionH>
+                <wp:positionV relativeFrom="paragraph">
+                  <wp:posOffset>3022264</wp:posOffset>
+                </wp:positionV>
+                <wp:extent cx="956945" cy="405130"/>
                 <wp:effectExtent l="0" t="0" r="14605" b="13970"/>
                 <wp:wrapNone/>
-                <wp:docPr id="46" name="Text Box 46"/>
+                <wp:docPr id="14" name="Text Box 14"/>
                 <wp:cNvGraphicFramePr/>
                 <a:graphic xmlns:a="http://schemas.openxmlformats.org/drawingml/2006/main">
                   <a:graphicData uri="http://schemas.microsoft.com/office/word/2010/wordprocessingShape">
@@ -1153,7 +1075,7 @@
                       <wps:spPr>
                         <a:xfrm>
                           <a:off x="0" y="0"/>
-                          <a:ext cx="957532" cy="405441"/>
+                          <a:ext cx="956945" cy="405130"/>
                         </a:xfrm>
                         <a:prstGeom prst="rect">
                           <a:avLst/>
@@ -1181,7 +1103,14 @@
                                 <w:sz w:val="18"/>
                                 <w:szCs w:val="18"/>
                               </w:rPr>
-                              <w:t>Microprocessor reads input key</w:t>
+                              <w:t>Display “Tap any key to start”</w:t>
+                            </w:r>
+                            <w:r>
+                              <w:rPr>
+                                <w:sz w:val="18"/>
+                                <w:szCs w:val="18"/>
+                              </w:rPr>
+                              <w:t xml:space="preserve"> </w:t>
                             </w:r>
                           </w:p>
                         </w:txbxContent>
@@ -1206,11 +1135,11 @@
           </mc:Choice>
           <mc:Fallback>
             <w:pict>
-              <v:shapetype w14:anchorId="51EA5A69" id="_x0000_t202" coordsize="21600,21600" o:spt="202" path="m,l,21600r21600,l21600,xe">
+              <v:shapetype w14:anchorId="341F44D1" id="_x0000_t202" coordsize="21600,21600" o:spt="202" path="m,l,21600r21600,l21600,xe">
                 <v:stroke joinstyle="miter"/>
                 <v:path gradientshapeok="t" o:connecttype="rect"/>
               </v:shapetype>
-              <v:shape id="Text Box 46" o:spid="_x0000_s1041" type="#_x0000_t202" style="position:absolute;margin-left:80.75pt;margin-top:12.75pt;width:75.4pt;height:31.9pt;z-index:251664383;visibility:visible;mso-wrap-style:square;mso-width-percent:0;mso-height-percent:0;mso-wrap-distance-left:9pt;mso-wrap-distance-top:0;mso-wrap-distance-right:9pt;mso-wrap-distance-bottom:0;mso-position-horizontal:absolute;mso-position-horizontal-relative:text;mso-position-vertical:absolute;mso-position-vertical-relative:text;mso-width-percent:0;mso-height-percent:0;mso-width-relative:margin;mso-height-relative:margin;v-text-anchor:top" o:gfxdata="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" fillcolor="white [3201]" strokeweight=".5pt">
+              <v:shape id="Text Box 14" o:spid="_x0000_s1038" type="#_x0000_t202" style="position:absolute;margin-left:220.5pt;margin-top:237.95pt;width:75.35pt;height:31.9pt;z-index:251722752;visibility:visible;mso-wrap-style:square;mso-width-percent:0;mso-height-percent:0;mso-wrap-distance-left:9pt;mso-wrap-distance-top:0;mso-wrap-distance-right:9pt;mso-wrap-distance-bottom:0;mso-position-horizontal:absolute;mso-position-horizontal-relative:text;mso-position-vertical:absolute;mso-position-vertical-relative:text;mso-width-percent:0;mso-height-percent:0;mso-width-relative:margin;mso-height-relative:margin;v-text-anchor:top" o:gfxdata="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" fillcolor="white [3201]" strokeweight=".5pt">
                 <v:textbox>
                   <w:txbxContent>
                     <w:p>
@@ -1225,7 +1154,14 @@
                           <w:sz w:val="18"/>
                           <w:szCs w:val="18"/>
                         </w:rPr>
-                        <w:t>Microprocessor reads input key</w:t>
+                        <w:t>Display “Tap any key to start”</w:t>
+                      </w:r>
+                      <w:r>
+                        <w:rPr>
+                          <w:sz w:val="18"/>
+                          <w:szCs w:val="18"/>
+                        </w:rPr>
+                        <w:t xml:space="preserve"> </w:t>
                       </w:r>
                     </w:p>
                   </w:txbxContent>
@@ -1242,18 +1178,18 @@
         <mc:AlternateContent>
           <mc:Choice Requires="wps">
             <w:drawing>
-              <wp:anchor distT="0" distB="0" distL="114300" distR="114300" simplePos="0" relativeHeight="251680768" behindDoc="0" locked="0" layoutInCell="1" allowOverlap="1" wp14:anchorId="3CDBE13A" wp14:editId="1C8CE58E">
+              <wp:anchor distT="0" distB="0" distL="114300" distR="114300" simplePos="0" relativeHeight="251720704" behindDoc="0" locked="0" layoutInCell="1" allowOverlap="1" wp14:anchorId="4D458654" wp14:editId="3E6352AD">
                 <wp:simplePos x="0" y="0"/>
-                <wp:positionH relativeFrom="leftMargin">
-                  <wp:align>right</wp:align>
+                <wp:positionH relativeFrom="column">
+                  <wp:posOffset>2872596</wp:posOffset>
                 </wp:positionH>
                 <wp:positionV relativeFrom="paragraph">
-                  <wp:posOffset>180076</wp:posOffset>
+                  <wp:posOffset>6470</wp:posOffset>
                 </wp:positionV>
-                <wp:extent cx="776018" cy="370936"/>
-                <wp:effectExtent l="0" t="0" r="24130" b="10160"/>
+                <wp:extent cx="1051249" cy="405130"/>
+                <wp:effectExtent l="0" t="0" r="15875" b="13970"/>
                 <wp:wrapNone/>
-                <wp:docPr id="43" name="Text Box 43"/>
+                <wp:docPr id="12" name="Text Box 12"/>
                 <wp:cNvGraphicFramePr/>
                 <a:graphic xmlns:a="http://schemas.openxmlformats.org/drawingml/2006/main">
                   <a:graphicData uri="http://schemas.microsoft.com/office/word/2010/wordprocessingShape">
@@ -1262,7 +1198,7 @@
                       <wps:spPr>
                         <a:xfrm>
                           <a:off x="0" y="0"/>
-                          <a:ext cx="776018" cy="370936"/>
+                          <a:ext cx="1051249" cy="405130"/>
                         </a:xfrm>
                         <a:prstGeom prst="rect">
                           <a:avLst/>
@@ -1280,7 +1216,6 @@
                         <w:txbxContent>
                           <w:p>
                             <w:pPr>
-                              <w:jc w:val="center"/>
                               <w:rPr>
                                 <w:sz w:val="18"/>
                                 <w:szCs w:val="18"/>
@@ -1291,7 +1226,7 @@
                                 <w:sz w:val="18"/>
                                 <w:szCs w:val="18"/>
                               </w:rPr>
-                              <w:t>User select snack no.</w:t>
+                              <w:t>Displays “Tap Cash Card” @ LCD</w:t>
                             </w:r>
                           </w:p>
                         </w:txbxContent>
@@ -1316,12 +1251,11 @@
           </mc:Choice>
           <mc:Fallback>
             <w:pict>
-              <v:shape w14:anchorId="3CDBE13A" id="Text Box 43" o:spid="_x0000_s1042" type="#_x0000_t202" style="position:absolute;margin-left:9.9pt;margin-top:14.2pt;width:61.1pt;height:29.2pt;z-index:251680768;visibility:visible;mso-wrap-style:square;mso-width-percent:0;mso-height-percent:0;mso-wrap-distance-left:9pt;mso-wrap-distance-top:0;mso-wrap-distance-right:9pt;mso-wrap-distance-bottom:0;mso-position-horizontal:right;mso-position-horizontal-relative:left-margin-area;mso-position-vertical:absolute;mso-position-vertical-relative:text;mso-width-percent:0;mso-height-percent:0;mso-width-relative:margin;mso-height-relative:margin;v-text-anchor:top" o:gfxdata="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" fillcolor="white [3201]" strokeweight=".5pt">
+              <v:shape w14:anchorId="4D458654" id="Text Box 12" o:spid="_x0000_s1039" type="#_x0000_t202" style="position:absolute;margin-left:226.2pt;margin-top:.5pt;width:82.8pt;height:31.9pt;z-index:251720704;visibility:visible;mso-wrap-style:square;mso-width-percent:0;mso-height-percent:0;mso-wrap-distance-left:9pt;mso-wrap-distance-top:0;mso-wrap-distance-right:9pt;mso-wrap-distance-bottom:0;mso-position-horizontal:absolute;mso-position-horizontal-relative:text;mso-position-vertical:absolute;mso-position-vertical-relative:text;mso-width-percent:0;mso-height-percent:0;mso-width-relative:margin;mso-height-relative:margin;v-text-anchor:top" o:gfxdata="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" fillcolor="white [3201]" strokeweight=".5pt">
                 <v:textbox>
                   <w:txbxContent>
                     <w:p>
                       <w:pPr>
-                        <w:jc w:val="center"/>
                         <w:rPr>
                           <w:sz w:val="18"/>
                           <w:szCs w:val="18"/>
@@ -1332,24 +1266,16 @@
                           <w:sz w:val="18"/>
                           <w:szCs w:val="18"/>
                         </w:rPr>
-                        <w:t>User select snack no.</w:t>
+                        <w:t>Displays “Tap Cash Card” @ LCD</w:t>
                       </w:r>
                     </w:p>
                   </w:txbxContent>
                 </v:textbox>
-                <w10:wrap anchorx="margin"/>
               </v:shape>
             </w:pict>
           </mc:Fallback>
         </mc:AlternateContent>
       </w:r>
-    </w:p>
-    <w:p>
-      <w:pPr>
-        <w:tabs>
-          <w:tab w:val="left" w:pos="1204"/>
-        </w:tabs>
-      </w:pPr>
       <w:r>
         <w:rPr>
           <w:noProof/>
@@ -1357,15 +1283,319 @@
         <mc:AlternateContent>
           <mc:Choice Requires="wps">
             <w:drawing>
-              <wp:anchor distT="0" distB="0" distL="114300" distR="114300" simplePos="0" relativeHeight="251711488" behindDoc="0" locked="0" layoutInCell="1" allowOverlap="1" wp14:anchorId="19059404" wp14:editId="23CBB95C">
+              <wp:anchor distT="0" distB="0" distL="114300" distR="114300" simplePos="0" relativeHeight="251718656" behindDoc="0" locked="0" layoutInCell="1" allowOverlap="1" wp14:anchorId="2DD7E5D6" wp14:editId="2859CC9B">
                 <wp:simplePos x="0" y="0"/>
                 <wp:positionH relativeFrom="column">
-                  <wp:posOffset>4611610</wp:posOffset>
+                  <wp:posOffset>4753155</wp:posOffset>
                 </wp:positionH>
                 <wp:positionV relativeFrom="paragraph">
-                  <wp:posOffset>3824989</wp:posOffset>
+                  <wp:posOffset>196251</wp:posOffset>
                 </wp:positionV>
-                <wp:extent cx="957532" cy="405441"/>
+                <wp:extent cx="1000005" cy="405130"/>
+                <wp:effectExtent l="0" t="0" r="10160" b="13970"/>
+                <wp:wrapNone/>
+                <wp:docPr id="10" name="Text Box 10"/>
+                <wp:cNvGraphicFramePr/>
+                <a:graphic xmlns:a="http://schemas.openxmlformats.org/drawingml/2006/main">
+                  <a:graphicData uri="http://schemas.microsoft.com/office/word/2010/wordprocessingShape">
+                    <wps:wsp>
+                      <wps:cNvSpPr txBox="1"/>
+                      <wps:spPr>
+                        <a:xfrm>
+                          <a:off x="0" y="0"/>
+                          <a:ext cx="1000005" cy="405130"/>
+                        </a:xfrm>
+                        <a:prstGeom prst="rect">
+                          <a:avLst/>
+                        </a:prstGeom>
+                        <a:solidFill>
+                          <a:schemeClr val="lt1"/>
+                        </a:solidFill>
+                        <a:ln w="6350">
+                          <a:solidFill>
+                            <a:prstClr val="black"/>
+                          </a:solidFill>
+                        </a:ln>
+                      </wps:spPr>
+                      <wps:txbx>
+                        <w:txbxContent>
+                          <w:p>
+                            <w:pPr>
+                              <w:rPr>
+                                <w:sz w:val="18"/>
+                                <w:szCs w:val="18"/>
+                              </w:rPr>
+                            </w:pPr>
+                            <w:r>
+                              <w:rPr>
+                                <w:sz w:val="18"/>
+                                <w:szCs w:val="18"/>
+                              </w:rPr>
+                              <w:t>Swaps to Tap Cash Card Screen</w:t>
+                            </w:r>
+                            <w:r>
+                              <w:rPr>
+                                <w:sz w:val="18"/>
+                                <w:szCs w:val="18"/>
+                              </w:rPr>
+                              <w:t xml:space="preserve"> </w:t>
+                            </w:r>
+                          </w:p>
+                        </w:txbxContent>
+                      </wps:txbx>
+                      <wps:bodyPr rot="0" spcFirstLastPara="0" vertOverflow="overflow" horzOverflow="overflow" vert="horz" wrap="square" lIns="91440" tIns="45720" rIns="91440" bIns="45720" numCol="1" spcCol="0" rtlCol="0" fromWordArt="0" anchor="t" anchorCtr="0" forceAA="0" compatLnSpc="1">
+                        <a:prstTxWarp prst="textNoShape">
+                          <a:avLst/>
+                        </a:prstTxWarp>
+                        <a:noAutofit/>
+                      </wps:bodyPr>
+                    </wps:wsp>
+                  </a:graphicData>
+                </a:graphic>
+                <wp14:sizeRelH relativeFrom="margin">
+                  <wp14:pctWidth>0</wp14:pctWidth>
+                </wp14:sizeRelH>
+                <wp14:sizeRelV relativeFrom="margin">
+                  <wp14:pctHeight>0</wp14:pctHeight>
+                </wp14:sizeRelV>
+              </wp:anchor>
+            </w:drawing>
+          </mc:Choice>
+          <mc:Fallback>
+            <w:pict>
+              <v:shape w14:anchorId="2DD7E5D6" id="Text Box 10" o:spid="_x0000_s1040" type="#_x0000_t202" style="position:absolute;margin-left:374.25pt;margin-top:15.45pt;width:78.75pt;height:31.9pt;z-index:251718656;visibility:visible;mso-wrap-style:square;mso-width-percent:0;mso-height-percent:0;mso-wrap-distance-left:9pt;mso-wrap-distance-top:0;mso-wrap-distance-right:9pt;mso-wrap-distance-bottom:0;mso-position-horizontal:absolute;mso-position-horizontal-relative:text;mso-position-vertical:absolute;mso-position-vertical-relative:text;mso-width-percent:0;mso-height-percent:0;mso-width-relative:margin;mso-height-relative:margin;v-text-anchor:top" o:gfxdata="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" fillcolor="white [3201]" strokeweight=".5pt">
+                <v:textbox>
+                  <w:txbxContent>
+                    <w:p>
+                      <w:pPr>
+                        <w:rPr>
+                          <w:sz w:val="18"/>
+                          <w:szCs w:val="18"/>
+                        </w:rPr>
+                      </w:pPr>
+                      <w:r>
+                        <w:rPr>
+                          <w:sz w:val="18"/>
+                          <w:szCs w:val="18"/>
+                        </w:rPr>
+                        <w:t>Swaps to Tap Cash Card Screen</w:t>
+                      </w:r>
+                      <w:r>
+                        <w:rPr>
+                          <w:sz w:val="18"/>
+                          <w:szCs w:val="18"/>
+                        </w:rPr>
+                        <w:t xml:space="preserve"> </w:t>
+                      </w:r>
+                    </w:p>
+                  </w:txbxContent>
+                </v:textbox>
+              </v:shape>
+            </w:pict>
+          </mc:Fallback>
+        </mc:AlternateContent>
+      </w:r>
+      <w:r>
+        <w:rPr>
+          <w:noProof/>
+        </w:rPr>
+        <mc:AlternateContent>
+          <mc:Choice Requires="wps">
+            <w:drawing>
+              <wp:anchor distT="0" distB="0" distL="114300" distR="114300" simplePos="0" relativeHeight="251716608" behindDoc="0" locked="0" layoutInCell="1" allowOverlap="1" wp14:anchorId="44F16E1C" wp14:editId="3591A063">
+                <wp:simplePos x="0" y="0"/>
+                <wp:positionH relativeFrom="column">
+                  <wp:posOffset>6211175</wp:posOffset>
+                </wp:positionH>
+                <wp:positionV relativeFrom="paragraph">
+                  <wp:posOffset>368563</wp:posOffset>
+                </wp:positionV>
+                <wp:extent cx="1172605" cy="405130"/>
+                <wp:effectExtent l="0" t="0" r="27940" b="13970"/>
+                <wp:wrapNone/>
+                <wp:docPr id="9" name="Text Box 9"/>
+                <wp:cNvGraphicFramePr/>
+                <a:graphic xmlns:a="http://schemas.openxmlformats.org/drawingml/2006/main">
+                  <a:graphicData uri="http://schemas.microsoft.com/office/word/2010/wordprocessingShape">
+                    <wps:wsp>
+                      <wps:cNvSpPr txBox="1"/>
+                      <wps:spPr>
+                        <a:xfrm>
+                          <a:off x="0" y="0"/>
+                          <a:ext cx="1172605" cy="405130"/>
+                        </a:xfrm>
+                        <a:prstGeom prst="rect">
+                          <a:avLst/>
+                        </a:prstGeom>
+                        <a:solidFill>
+                          <a:schemeClr val="lt1"/>
+                        </a:solidFill>
+                        <a:ln w="6350">
+                          <a:solidFill>
+                            <a:prstClr val="black"/>
+                          </a:solidFill>
+                        </a:ln>
+                      </wps:spPr>
+                      <wps:txbx>
+                        <w:txbxContent>
+                          <w:p>
+                            <w:pPr>
+                              <w:rPr>
+                                <w:sz w:val="18"/>
+                                <w:szCs w:val="18"/>
+                              </w:rPr>
+                            </w:pPr>
+                            <w:r>
+                              <w:rPr>
+                                <w:sz w:val="18"/>
+                                <w:szCs w:val="18"/>
+                              </w:rPr>
+                              <w:t>Microprocessor awaits keypad input</w:t>
+                            </w:r>
+                            <w:r>
+                              <w:rPr>
+                                <w:sz w:val="18"/>
+                                <w:szCs w:val="18"/>
+                              </w:rPr>
+                              <w:t xml:space="preserve"> </w:t>
+                            </w:r>
+                          </w:p>
+                        </w:txbxContent>
+                      </wps:txbx>
+                      <wps:bodyPr rot="0" spcFirstLastPara="0" vertOverflow="overflow" horzOverflow="overflow" vert="horz" wrap="square" lIns="91440" tIns="45720" rIns="91440" bIns="45720" numCol="1" spcCol="0" rtlCol="0" fromWordArt="0" anchor="t" anchorCtr="0" forceAA="0" compatLnSpc="1">
+                        <a:prstTxWarp prst="textNoShape">
+                          <a:avLst/>
+                        </a:prstTxWarp>
+                        <a:noAutofit/>
+                      </wps:bodyPr>
+                    </wps:wsp>
+                  </a:graphicData>
+                </a:graphic>
+                <wp14:sizeRelH relativeFrom="margin">
+                  <wp14:pctWidth>0</wp14:pctWidth>
+                </wp14:sizeRelH>
+                <wp14:sizeRelV relativeFrom="margin">
+                  <wp14:pctHeight>0</wp14:pctHeight>
+                </wp14:sizeRelV>
+              </wp:anchor>
+            </w:drawing>
+          </mc:Choice>
+          <mc:Fallback>
+            <w:pict>
+              <v:shape w14:anchorId="44F16E1C" id="Text Box 9" o:spid="_x0000_s1041" type="#_x0000_t202" style="position:absolute;margin-left:489.05pt;margin-top:29pt;width:92.35pt;height:31.9pt;z-index:251716608;visibility:visible;mso-wrap-style:square;mso-width-percent:0;mso-height-percent:0;mso-wrap-distance-left:9pt;mso-wrap-distance-top:0;mso-wrap-distance-right:9pt;mso-wrap-distance-bottom:0;mso-position-horizontal:absolute;mso-position-horizontal-relative:text;mso-position-vertical:absolute;mso-position-vertical-relative:text;mso-width-percent:0;mso-height-percent:0;mso-width-relative:margin;mso-height-relative:margin;v-text-anchor:top" o:gfxdata="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" fillcolor="white [3201]" strokeweight=".5pt">
+                <v:textbox>
+                  <w:txbxContent>
+                    <w:p>
+                      <w:pPr>
+                        <w:rPr>
+                          <w:sz w:val="18"/>
+                          <w:szCs w:val="18"/>
+                        </w:rPr>
+                      </w:pPr>
+                      <w:r>
+                        <w:rPr>
+                          <w:sz w:val="18"/>
+                          <w:szCs w:val="18"/>
+                        </w:rPr>
+                        <w:t>Microprocessor awaits keypad input</w:t>
+                      </w:r>
+                      <w:r>
+                        <w:rPr>
+                          <w:sz w:val="18"/>
+                          <w:szCs w:val="18"/>
+                        </w:rPr>
+                        <w:t xml:space="preserve"> </w:t>
+                      </w:r>
+                    </w:p>
+                  </w:txbxContent>
+                </v:textbox>
+              </v:shape>
+            </w:pict>
+          </mc:Fallback>
+        </mc:AlternateContent>
+      </w:r>
+      <w:r>
+        <w:rPr>
+          <w:noProof/>
+        </w:rPr>
+        <mc:AlternateContent>
+          <mc:Choice Requires="wps">
+            <w:drawing>
+              <wp:anchor distT="0" distB="0" distL="114300" distR="114300" simplePos="0" relativeHeight="251714560" behindDoc="0" locked="0" layoutInCell="1" allowOverlap="1" wp14:anchorId="07E32F7D" wp14:editId="71490991">
+                <wp:simplePos x="0" y="0"/>
+                <wp:positionH relativeFrom="column">
+                  <wp:posOffset>2104845</wp:posOffset>
+                </wp:positionH>
+                <wp:positionV relativeFrom="paragraph">
+                  <wp:posOffset>377406</wp:posOffset>
+                </wp:positionV>
+                <wp:extent cx="5313872" cy="577969"/>
+                <wp:effectExtent l="0" t="0" r="77470" b="88900"/>
+                <wp:wrapNone/>
+                <wp:docPr id="8" name="Straight Arrow Connector 8"/>
+                <wp:cNvGraphicFramePr/>
+                <a:graphic xmlns:a="http://schemas.openxmlformats.org/drawingml/2006/main">
+                  <a:graphicData uri="http://schemas.microsoft.com/office/word/2010/wordprocessingShape">
+                    <wps:wsp>
+                      <wps:cNvCnPr/>
+                      <wps:spPr>
+                        <a:xfrm>
+                          <a:off x="0" y="0"/>
+                          <a:ext cx="5313872" cy="577969"/>
+                        </a:xfrm>
+                        <a:prstGeom prst="straightConnector1">
+                          <a:avLst/>
+                        </a:prstGeom>
+                        <a:ln>
+                          <a:tailEnd type="triangle"/>
+                        </a:ln>
+                      </wps:spPr>
+                      <wps:style>
+                        <a:lnRef idx="1">
+                          <a:schemeClr val="accent1"/>
+                        </a:lnRef>
+                        <a:fillRef idx="0">
+                          <a:schemeClr val="accent1"/>
+                        </a:fillRef>
+                        <a:effectRef idx="0">
+                          <a:schemeClr val="accent1"/>
+                        </a:effectRef>
+                        <a:fontRef idx="minor">
+                          <a:schemeClr val="tx1"/>
+                        </a:fontRef>
+                      </wps:style>
+                      <wps:bodyPr/>
+                    </wps:wsp>
+                  </a:graphicData>
+                </a:graphic>
+              </wp:anchor>
+            </w:drawing>
+          </mc:Choice>
+          <mc:Fallback>
+            <w:pict>
+              <v:shape w14:anchorId="49EDCF87" id="Straight Arrow Connector 8" o:spid="_x0000_s1026" type="#_x0000_t32" style="position:absolute;margin-left:165.75pt;margin-top:29.7pt;width:418.4pt;height:45.5pt;z-index:251714560;visibility:visible;mso-wrap-style:square;mso-wrap-distance-left:9pt;mso-wrap-distance-top:0;mso-wrap-distance-right:9pt;mso-wrap-distance-bottom:0;mso-position-horizontal:absolute;mso-position-horizontal-relative:text;mso-position-vertical:absolute;mso-position-vertical-relative:text" o:gfxdata="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" strokecolor="#4472c4 [3204]" strokeweight=".5pt">
+                <v:stroke endarrow="block" joinstyle="miter"/>
+              </v:shape>
+            </w:pict>
+          </mc:Fallback>
+        </mc:AlternateContent>
+      </w:r>
+      <w:r>
+        <w:rPr>
+          <w:noProof/>
+        </w:rPr>
+        <mc:AlternateContent>
+          <mc:Choice Requires="wps">
+            <w:drawing>
+              <wp:anchor distT="0" distB="0" distL="114300" distR="114300" simplePos="0" relativeHeight="251711488" behindDoc="0" locked="0" layoutInCell="1" allowOverlap="1" wp14:anchorId="19059404" wp14:editId="0786E393">
+                <wp:simplePos x="0" y="0"/>
+                <wp:positionH relativeFrom="column">
+                  <wp:posOffset>4611370</wp:posOffset>
+                </wp:positionH>
+                <wp:positionV relativeFrom="paragraph">
+                  <wp:posOffset>3025775</wp:posOffset>
+                </wp:positionV>
+                <wp:extent cx="956945" cy="405130"/>
                 <wp:effectExtent l="0" t="0" r="14605" b="13970"/>
                 <wp:wrapNone/>
                 <wp:docPr id="67" name="Text Box 67"/>
@@ -1377,7 +1607,7 @@
                       <wps:spPr>
                         <a:xfrm>
                           <a:off x="0" y="0"/>
-                          <a:ext cx="957532" cy="405441"/>
+                          <a:ext cx="956945" cy="405130"/>
                         </a:xfrm>
                         <a:prstGeom prst="rect">
                           <a:avLst/>
@@ -1430,7 +1660,7 @@
           </mc:Choice>
           <mc:Fallback>
             <w:pict>
-              <v:shape w14:anchorId="19059404" id="Text Box 67" o:spid="_x0000_s1043" type="#_x0000_t202" style="position:absolute;margin-left:363.1pt;margin-top:301.2pt;width:75.4pt;height:31.9pt;z-index:251711488;visibility:visible;mso-wrap-style:square;mso-width-percent:0;mso-height-percent:0;mso-wrap-distance-left:9pt;mso-wrap-distance-top:0;mso-wrap-distance-right:9pt;mso-wrap-distance-bottom:0;mso-position-horizontal:absolute;mso-position-horizontal-relative:text;mso-position-vertical:absolute;mso-position-vertical-relative:text;mso-width-percent:0;mso-height-percent:0;mso-width-relative:margin;mso-height-relative:margin;v-text-anchor:top" o:gfxdata="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" fillcolor="white [3201]" strokeweight=".5pt">
+              <v:shape w14:anchorId="19059404" id="Text Box 67" o:spid="_x0000_s1042" type="#_x0000_t202" style="position:absolute;margin-left:363.1pt;margin-top:238.25pt;width:75.35pt;height:31.9pt;z-index:251711488;visibility:visible;mso-wrap-style:square;mso-width-percent:0;mso-height-percent:0;mso-wrap-distance-left:9pt;mso-wrap-distance-top:0;mso-wrap-distance-right:9pt;mso-wrap-distance-bottom:0;mso-position-horizontal:absolute;mso-position-horizontal-relative:text;mso-position-vertical:absolute;mso-position-vertical-relative:text;mso-width-percent:0;mso-height-percent:0;mso-width-relative:margin;mso-height-relative:margin;v-text-anchor:top" o:gfxdata="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" fillcolor="white [3201]" strokeweight=".5pt">
                 <v:textbox>
                   <w:txbxContent>
                     <w:p>
@@ -1462,15 +1692,15 @@
         <mc:AlternateContent>
           <mc:Choice Requires="wps">
             <w:drawing>
-              <wp:anchor distT="0" distB="0" distL="114300" distR="114300" simplePos="0" relativeHeight="251709440" behindDoc="0" locked="0" layoutInCell="1" allowOverlap="1" wp14:anchorId="641554DC" wp14:editId="1C85F11D">
+              <wp:anchor distT="0" distB="0" distL="114300" distR="114300" simplePos="0" relativeHeight="251709440" behindDoc="0" locked="0" layoutInCell="1" allowOverlap="1" wp14:anchorId="641554DC" wp14:editId="527FAFC4">
                 <wp:simplePos x="0" y="0"/>
                 <wp:positionH relativeFrom="column">
-                  <wp:posOffset>2173856</wp:posOffset>
+                  <wp:posOffset>2173605</wp:posOffset>
                 </wp:positionH>
                 <wp:positionV relativeFrom="paragraph">
-                  <wp:posOffset>3250002</wp:posOffset>
+                  <wp:posOffset>2451100</wp:posOffset>
                 </wp:positionV>
-                <wp:extent cx="3692105" cy="508958"/>
+                <wp:extent cx="3691890" cy="508635"/>
                 <wp:effectExtent l="0" t="0" r="80010" b="81915"/>
                 <wp:wrapNone/>
                 <wp:docPr id="65" name="Straight Arrow Connector 65"/>
@@ -1482,7 +1712,7 @@
                       <wps:spPr>
                         <a:xfrm>
                           <a:off x="0" y="0"/>
-                          <a:ext cx="3692105" cy="508958"/>
+                          <a:ext cx="3691890" cy="508635"/>
                         </a:xfrm>
                         <a:prstGeom prst="straightConnector1">
                           <a:avLst/>
@@ -1514,11 +1744,7 @@
           </mc:Choice>
           <mc:Fallback>
             <w:pict>
-              <v:shapetype w14:anchorId="57D10CA4" id="_x0000_t32" coordsize="21600,21600" o:spt="32" o:oned="t" path="m,l21600,21600e" filled="f">
-                <v:path arrowok="t" fillok="f" o:connecttype="none"/>
-                <o:lock v:ext="edit" shapetype="t"/>
-              </v:shapetype>
-              <v:shape id="Straight Arrow Connector 65" o:spid="_x0000_s1026" type="#_x0000_t32" style="position:absolute;margin-left:171.15pt;margin-top:255.9pt;width:290.7pt;height:40.1pt;z-index:251709440;visibility:visible;mso-wrap-style:square;mso-wrap-distance-left:9pt;mso-wrap-distance-top:0;mso-wrap-distance-right:9pt;mso-wrap-distance-bottom:0;mso-position-horizontal:absolute;mso-position-horizontal-relative:text;mso-position-vertical:absolute;mso-position-vertical-relative:text" o:gfxdata="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" strokecolor="#4472c4 [3204]" strokeweight=".5pt">
+              <v:shape w14:anchorId="62BEB3ED" id="Straight Arrow Connector 65" o:spid="_x0000_s1026" type="#_x0000_t32" style="position:absolute;margin-left:171.15pt;margin-top:193pt;width:290.7pt;height:40.05pt;z-index:251709440;visibility:visible;mso-wrap-style:square;mso-wrap-distance-left:9pt;mso-wrap-distance-top:0;mso-wrap-distance-right:9pt;mso-wrap-distance-bottom:0;mso-position-horizontal:absolute;mso-position-horizontal-relative:text;mso-position-vertical:absolute;mso-position-vertical-relative:text" o:gfxdata="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" strokecolor="#4472c4 [3204]" strokeweight=".5pt">
                 <v:stroke endarrow="block" joinstyle="miter"/>
               </v:shape>
             </w:pict>
@@ -1532,15 +1758,15 @@
         <mc:AlternateContent>
           <mc:Choice Requires="wps">
             <w:drawing>
-              <wp:anchor distT="0" distB="0" distL="114300" distR="114300" simplePos="0" relativeHeight="251708416" behindDoc="0" locked="0" layoutInCell="1" allowOverlap="1" wp14:anchorId="3EA4D39B" wp14:editId="74B8263A">
+              <wp:anchor distT="0" distB="0" distL="114300" distR="114300" simplePos="0" relativeHeight="251708416" behindDoc="0" locked="0" layoutInCell="1" allowOverlap="1" wp14:anchorId="3EA4D39B" wp14:editId="2A2E6FB1">
                 <wp:simplePos x="0" y="0"/>
                 <wp:positionH relativeFrom="column">
-                  <wp:posOffset>3294907</wp:posOffset>
+                  <wp:posOffset>3294380</wp:posOffset>
                 </wp:positionH>
                 <wp:positionV relativeFrom="paragraph">
-                  <wp:posOffset>2860088</wp:posOffset>
+                  <wp:posOffset>2061210</wp:posOffset>
                 </wp:positionV>
-                <wp:extent cx="2320505" cy="258481"/>
+                <wp:extent cx="2320290" cy="258445"/>
                 <wp:effectExtent l="0" t="0" r="22860" b="27305"/>
                 <wp:wrapNone/>
                 <wp:docPr id="64" name="Text Box 64"/>
@@ -1552,7 +1778,7 @@
                       <wps:spPr>
                         <a:xfrm>
                           <a:off x="0" y="0"/>
-                          <a:ext cx="2320505" cy="258481"/>
+                          <a:ext cx="2320290" cy="258445"/>
                         </a:xfrm>
                         <a:prstGeom prst="rect">
                           <a:avLst/>
@@ -1605,7 +1831,7 @@
           </mc:Choice>
           <mc:Fallback>
             <w:pict>
-              <v:shape w14:anchorId="3EA4D39B" id="Text Box 64" o:spid="_x0000_s1044" type="#_x0000_t202" style="position:absolute;margin-left:259.45pt;margin-top:225.2pt;width:182.7pt;height:20.35pt;z-index:251708416;visibility:visible;mso-wrap-style:square;mso-width-percent:0;mso-height-percent:0;mso-wrap-distance-left:9pt;mso-wrap-distance-top:0;mso-wrap-distance-right:9pt;mso-wrap-distance-bottom:0;mso-position-horizontal:absolute;mso-position-horizontal-relative:text;mso-position-vertical:absolute;mso-position-vertical-relative:text;mso-width-percent:0;mso-height-percent:0;mso-width-relative:margin;mso-height-relative:margin;v-text-anchor:top" o:gfxdata="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" fillcolor="white [3201]" strokeweight=".5pt">
+              <v:shape w14:anchorId="3EA4D39B" id="Text Box 64" o:spid="_x0000_s1043" type="#_x0000_t202" style="position:absolute;margin-left:259.4pt;margin-top:162.3pt;width:182.7pt;height:20.35pt;z-index:251708416;visibility:visible;mso-wrap-style:square;mso-width-percent:0;mso-height-percent:0;mso-wrap-distance-left:9pt;mso-wrap-distance-top:0;mso-wrap-distance-right:9pt;mso-wrap-distance-bottom:0;mso-position-horizontal:absolute;mso-position-horizontal-relative:text;mso-position-vertical:absolute;mso-position-vertical-relative:text;mso-width-percent:0;mso-height-percent:0;mso-width-relative:margin;mso-height-relative:margin;v-text-anchor:top" o:gfxdata="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" fillcolor="white [3201]" strokeweight=".5pt">
                 <v:textbox>
                   <w:txbxContent>
                     <w:p>
@@ -1637,15 +1863,15 @@
         <mc:AlternateContent>
           <mc:Choice Requires="wps">
             <w:drawing>
-              <wp:anchor distT="0" distB="0" distL="114300" distR="114300" simplePos="0" relativeHeight="251706368" behindDoc="0" locked="0" layoutInCell="1" allowOverlap="1" wp14:anchorId="50A3BC30" wp14:editId="41B487CE">
+              <wp:anchor distT="0" distB="0" distL="114300" distR="114300" simplePos="0" relativeHeight="251706368" behindDoc="0" locked="0" layoutInCell="1" allowOverlap="1" wp14:anchorId="50A3BC30" wp14:editId="2697D761">
                 <wp:simplePos x="0" y="0"/>
                 <wp:positionH relativeFrom="column">
-                  <wp:posOffset>2132521</wp:posOffset>
+                  <wp:posOffset>2132330</wp:posOffset>
                 </wp:positionH>
                 <wp:positionV relativeFrom="paragraph">
-                  <wp:posOffset>3162299</wp:posOffset>
+                  <wp:posOffset>2362835</wp:posOffset>
                 </wp:positionV>
-                <wp:extent cx="5251689" cy="45719"/>
+                <wp:extent cx="5251450" cy="45085"/>
                 <wp:effectExtent l="19050" t="76200" r="25400" b="50165"/>
                 <wp:wrapNone/>
                 <wp:docPr id="63" name="Straight Arrow Connector 63"/>
@@ -1657,7 +1883,7 @@
                       <wps:spPr>
                         <a:xfrm flipH="1" flipV="1">
                           <a:off x="0" y="0"/>
-                          <a:ext cx="5251689" cy="45719"/>
+                          <a:ext cx="5251450" cy="45085"/>
                         </a:xfrm>
                         <a:prstGeom prst="straightConnector1">
                           <a:avLst/>
@@ -1695,7 +1921,7 @@
           </mc:Choice>
           <mc:Fallback>
             <w:pict>
-              <v:shape w14:anchorId="7EEDADC0" id="Straight Arrow Connector 63" o:spid="_x0000_s1026" type="#_x0000_t32" style="position:absolute;margin-left:167.9pt;margin-top:249pt;width:413.5pt;height:3.6pt;flip:x y;z-index:251706368;visibility:visible;mso-wrap-style:square;mso-width-percent:0;mso-height-percent:0;mso-wrap-distance-left:9pt;mso-wrap-distance-top:0;mso-wrap-distance-right:9pt;mso-wrap-distance-bottom:0;mso-position-horizontal:absolute;mso-position-horizontal-relative:text;mso-position-vertical:absolute;mso-position-vertical-relative:text;mso-width-percent:0;mso-height-percent:0;mso-width-relative:margin;mso-height-relative:margin" o:gfxdata="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" strokecolor="#4472c4 [3204]" strokeweight=".5pt">
+              <v:shape w14:anchorId="15AF91BF" id="Straight Arrow Connector 63" o:spid="_x0000_s1026" type="#_x0000_t32" style="position:absolute;margin-left:167.9pt;margin-top:186.05pt;width:413.5pt;height:3.55pt;flip:x y;z-index:251706368;visibility:visible;mso-wrap-style:square;mso-width-percent:0;mso-height-percent:0;mso-wrap-distance-left:9pt;mso-wrap-distance-top:0;mso-wrap-distance-right:9pt;mso-wrap-distance-bottom:0;mso-position-horizontal:absolute;mso-position-horizontal-relative:text;mso-position-vertical:absolute;mso-position-vertical-relative:text;mso-width-percent:0;mso-height-percent:0;mso-width-relative:margin;mso-height-relative:margin" o:gfxdata="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" strokecolor="#4472c4 [3204]" strokeweight=".5pt">
                 <v:stroke endarrow="block" joinstyle="miter"/>
               </v:shape>
             </w:pict>
@@ -1709,15 +1935,15 @@
         <mc:AlternateContent>
           <mc:Choice Requires="wps">
             <w:drawing>
-              <wp:anchor distT="0" distB="0" distL="114300" distR="114300" simplePos="0" relativeHeight="251705344" behindDoc="0" locked="0" layoutInCell="1" allowOverlap="1" wp14:anchorId="7D36C613" wp14:editId="01A226DD">
+              <wp:anchor distT="0" distB="0" distL="114300" distR="114300" simplePos="0" relativeHeight="251705344" behindDoc="0" locked="0" layoutInCell="1" allowOverlap="1" wp14:anchorId="7D36C613" wp14:editId="3695A997">
                 <wp:simplePos x="0" y="0"/>
                 <wp:positionH relativeFrom="column">
-                  <wp:posOffset>6802815</wp:posOffset>
+                  <wp:posOffset>6788467</wp:posOffset>
                 </wp:positionH>
                 <wp:positionV relativeFrom="paragraph">
-                  <wp:posOffset>2306295</wp:posOffset>
+                  <wp:posOffset>1498810</wp:posOffset>
                 </wp:positionV>
-                <wp:extent cx="1309059" cy="301217"/>
+                <wp:extent cx="1308735" cy="300990"/>
                 <wp:effectExtent l="8573" t="0" r="14287" b="14288"/>
                 <wp:wrapNone/>
                 <wp:docPr id="62" name="Rectangle 62"/>
@@ -1729,7 +1955,7 @@
                       <wps:spPr>
                         <a:xfrm rot="5400000">
                           <a:off x="0" y="0"/>
-                          <a:ext cx="1309059" cy="301217"/>
+                          <a:ext cx="1308735" cy="300990"/>
                         </a:xfrm>
                         <a:prstGeom prst="rect">
                           <a:avLst/>
@@ -1781,7 +2007,7 @@
           </mc:Choice>
           <mc:Fallback>
             <w:pict>
-              <v:rect w14:anchorId="7D36C613" id="Rectangle 62" o:spid="_x0000_s1045" style="position:absolute;margin-left:535.65pt;margin-top:181.6pt;width:103.1pt;height:23.7pt;rotation:90;z-index:251705344;visibility:visible;mso-wrap-style:square;mso-width-percent:0;mso-height-percent:0;mso-wrap-distance-left:9pt;mso-wrap-distance-top:0;mso-wrap-distance-right:9pt;mso-wrap-distance-bottom:0;mso-position-horizontal:absolute;mso-position-horizontal-relative:text;mso-position-vertical:absolute;mso-position-vertical-relative:text;mso-width-percent:0;mso-height-percent:0;mso-width-relative:margin;mso-height-relative:margin;v-text-anchor:middle" o:gfxdata="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" fillcolor="white [3201]" strokecolor="#4472c4 [3204]" strokeweight="1pt">
+              <v:rect w14:anchorId="7D36C613" id="Rectangle 62" o:spid="_x0000_s1044" style="position:absolute;margin-left:534.5pt;margin-top:118pt;width:103.05pt;height:23.7pt;rotation:90;z-index:251705344;visibility:visible;mso-wrap-style:square;mso-width-percent:0;mso-height-percent:0;mso-wrap-distance-left:9pt;mso-wrap-distance-top:0;mso-wrap-distance-right:9pt;mso-wrap-distance-bottom:0;mso-position-horizontal:absolute;mso-position-horizontal-relative:text;mso-position-vertical:absolute;mso-position-vertical-relative:text;mso-width-percent:0;mso-height-percent:0;mso-width-relative:margin;mso-height-relative:margin;v-text-anchor:middle" o:gfxdata="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" fillcolor="white [3201]" strokecolor="#4472c4 [3204]" strokeweight="1pt">
                 <v:textbox>
                   <w:txbxContent>
                     <w:p>
@@ -1806,99 +2032,60 @@
         <mc:AlternateContent>
           <mc:Choice Requires="wps">
             <w:drawing>
-              <wp:anchor distT="0" distB="0" distL="114300" distR="114300" simplePos="0" relativeHeight="251704320" behindDoc="0" locked="0" layoutInCell="1" allowOverlap="1" wp14:anchorId="63610BD0" wp14:editId="1A92DA7F">
+              <wp:anchor distT="0" distB="0" distL="114300" distR="114300" simplePos="0" relativeHeight="251713536" behindDoc="0" locked="0" layoutInCell="1" allowOverlap="1" wp14:anchorId="4C62CCD8" wp14:editId="4AF3E990">
                 <wp:simplePos x="0" y="0"/>
                 <wp:positionH relativeFrom="column">
-                  <wp:posOffset>6181725</wp:posOffset>
+                  <wp:posOffset>2104834</wp:posOffset>
                 </wp:positionH>
                 <wp:positionV relativeFrom="paragraph">
-                  <wp:posOffset>1081812</wp:posOffset>
+                  <wp:posOffset>377406</wp:posOffset>
                 </wp:positionV>
-                <wp:extent cx="1189858" cy="405130"/>
-                <wp:effectExtent l="0" t="0" r="10795" b="13970"/>
+                <wp:extent cx="3813149" cy="362309"/>
+                <wp:effectExtent l="0" t="0" r="73660" b="95250"/>
                 <wp:wrapNone/>
-                <wp:docPr id="60" name="Text Box 60"/>
+                <wp:docPr id="7" name="Straight Arrow Connector 7"/>
                 <wp:cNvGraphicFramePr/>
                 <a:graphic xmlns:a="http://schemas.openxmlformats.org/drawingml/2006/main">
                   <a:graphicData uri="http://schemas.microsoft.com/office/word/2010/wordprocessingShape">
                     <wps:wsp>
-                      <wps:cNvSpPr txBox="1"/>
+                      <wps:cNvCnPr/>
                       <wps:spPr>
                         <a:xfrm>
                           <a:off x="0" y="0"/>
-                          <a:ext cx="1189858" cy="405130"/>
+                          <a:ext cx="3813149" cy="362309"/>
                         </a:xfrm>
-                        <a:prstGeom prst="rect">
+                        <a:prstGeom prst="straightConnector1">
                           <a:avLst/>
                         </a:prstGeom>
-                        <a:solidFill>
-                          <a:schemeClr val="lt1"/>
-                        </a:solidFill>
-                        <a:ln w="6350">
-                          <a:solidFill>
-                            <a:prstClr val="black"/>
-                          </a:solidFill>
+                        <a:ln>
+                          <a:tailEnd type="triangle"/>
                         </a:ln>
                       </wps:spPr>
-                      <wps:txbx>
-                        <w:txbxContent>
-                          <w:p>
-                            <w:pPr>
-                              <w:rPr>
-                                <w:sz w:val="18"/>
-                                <w:szCs w:val="18"/>
-                              </w:rPr>
-                            </w:pPr>
-                            <w:r>
-                              <w:rPr>
-                                <w:sz w:val="18"/>
-                                <w:szCs w:val="18"/>
-                              </w:rPr>
-                              <w:t>Waits for user input for 30 seconds</w:t>
-                            </w:r>
-                          </w:p>
-                        </w:txbxContent>
-                      </wps:txbx>
-                      <wps:bodyPr rot="0" spcFirstLastPara="0" vertOverflow="overflow" horzOverflow="overflow" vert="horz" wrap="square" lIns="91440" tIns="45720" rIns="91440" bIns="45720" numCol="1" spcCol="0" rtlCol="0" fromWordArt="0" anchor="t" anchorCtr="0" forceAA="0" compatLnSpc="1">
-                        <a:prstTxWarp prst="textNoShape">
-                          <a:avLst/>
-                        </a:prstTxWarp>
-                        <a:noAutofit/>
-                      </wps:bodyPr>
+                      <wps:style>
+                        <a:lnRef idx="1">
+                          <a:schemeClr val="accent1"/>
+                        </a:lnRef>
+                        <a:fillRef idx="0">
+                          <a:schemeClr val="accent1"/>
+                        </a:fillRef>
+                        <a:effectRef idx="0">
+                          <a:schemeClr val="accent1"/>
+                        </a:effectRef>
+                        <a:fontRef idx="minor">
+                          <a:schemeClr val="tx1"/>
+                        </a:fontRef>
+                      </wps:style>
+                      <wps:bodyPr/>
                     </wps:wsp>
                   </a:graphicData>
                 </a:graphic>
-                <wp14:sizeRelH relativeFrom="margin">
-                  <wp14:pctWidth>0</wp14:pctWidth>
-                </wp14:sizeRelH>
-                <wp14:sizeRelV relativeFrom="margin">
-                  <wp14:pctHeight>0</wp14:pctHeight>
-                </wp14:sizeRelV>
               </wp:anchor>
             </w:drawing>
           </mc:Choice>
           <mc:Fallback>
             <w:pict>
-              <v:shape w14:anchorId="63610BD0" id="Text Box 60" o:spid="_x0000_s1046" type="#_x0000_t202" style="position:absolute;margin-left:486.75pt;margin-top:85.2pt;width:93.7pt;height:31.9pt;z-index:251704320;visibility:visible;mso-wrap-style:square;mso-width-percent:0;mso-height-percent:0;mso-wrap-distance-left:9pt;mso-wrap-distance-top:0;mso-wrap-distance-right:9pt;mso-wrap-distance-bottom:0;mso-position-horizontal:absolute;mso-position-horizontal-relative:text;mso-position-vertical:absolute;mso-position-vertical-relative:text;mso-width-percent:0;mso-height-percent:0;mso-width-relative:margin;mso-height-relative:margin;v-text-anchor:top" o:gfxdata="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" fillcolor="white [3201]" strokeweight=".5pt">
-                <v:textbox>
-                  <w:txbxContent>
-                    <w:p>
-                      <w:pPr>
-                        <w:rPr>
-                          <w:sz w:val="18"/>
-                          <w:szCs w:val="18"/>
-                        </w:rPr>
-                      </w:pPr>
-                      <w:r>
-                        <w:rPr>
-                          <w:sz w:val="18"/>
-                          <w:szCs w:val="18"/>
-                        </w:rPr>
-                        <w:t>Waits for user input for 30 seconds</w:t>
-                      </w:r>
-                    </w:p>
-                  </w:txbxContent>
-                </v:textbox>
+              <v:shape w14:anchorId="75DB0973" id="Straight Arrow Connector 7" o:spid="_x0000_s1026" type="#_x0000_t32" style="position:absolute;margin-left:165.75pt;margin-top:29.7pt;width:300.25pt;height:28.55pt;z-index:251713536;visibility:visible;mso-wrap-style:square;mso-wrap-distance-left:9pt;mso-wrap-distance-top:0;mso-wrap-distance-right:9pt;mso-wrap-distance-bottom:0;mso-position-horizontal:absolute;mso-position-horizontal-relative:text;mso-position-vertical:absolute;mso-position-vertical-relative:text" o:gfxdata="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" strokecolor="#4472c4 [3204]" strokeweight=".5pt">
+                <v:stroke endarrow="block" joinstyle="miter"/>
               </v:shape>
             </w:pict>
           </mc:Fallback>
@@ -1911,18 +2098,18 @@
         <mc:AlternateContent>
           <mc:Choice Requires="wps">
             <w:drawing>
-              <wp:anchor distT="0" distB="0" distL="114300" distR="114300" simplePos="0" relativeHeight="251702272" behindDoc="0" locked="0" layoutInCell="1" allowOverlap="1" wp14:anchorId="55051154" wp14:editId="53FC6882">
+              <wp:anchor distT="0" distB="0" distL="114300" distR="114300" simplePos="0" relativeHeight="251712512" behindDoc="0" locked="0" layoutInCell="1" allowOverlap="1" wp14:anchorId="701FF0B3" wp14:editId="0A541C26">
                 <wp:simplePos x="0" y="0"/>
                 <wp:positionH relativeFrom="column">
-                  <wp:posOffset>2095609</wp:posOffset>
+                  <wp:posOffset>2096218</wp:posOffset>
                 </wp:positionH>
                 <wp:positionV relativeFrom="paragraph">
-                  <wp:posOffset>834438</wp:posOffset>
+                  <wp:posOffset>377406</wp:posOffset>
                 </wp:positionV>
-                <wp:extent cx="5348952" cy="896943"/>
-                <wp:effectExtent l="0" t="0" r="80645" b="74930"/>
+                <wp:extent cx="1915063" cy="319177"/>
+                <wp:effectExtent l="0" t="0" r="66675" b="81280"/>
                 <wp:wrapNone/>
-                <wp:docPr id="59" name="Straight Arrow Connector 59"/>
+                <wp:docPr id="6" name="Straight Arrow Connector 6"/>
                 <wp:cNvGraphicFramePr/>
                 <a:graphic xmlns:a="http://schemas.openxmlformats.org/drawingml/2006/main">
                   <a:graphicData uri="http://schemas.microsoft.com/office/word/2010/wordprocessingShape">
@@ -1931,7 +2118,7 @@
                       <wps:spPr>
                         <a:xfrm>
                           <a:off x="0" y="0"/>
-                          <a:ext cx="5348952" cy="896943"/>
+                          <a:ext cx="1915063" cy="319177"/>
                         </a:xfrm>
                         <a:prstGeom prst="straightConnector1">
                           <a:avLst/>
@@ -1969,1288 +2156,8 @@
           </mc:Choice>
           <mc:Fallback>
             <w:pict>
-              <v:shape w14:anchorId="40251281" id="Straight Arrow Connector 59" o:spid="_x0000_s1026" type="#_x0000_t32" style="position:absolute;margin-left:165pt;margin-top:65.7pt;width:421.2pt;height:70.65pt;z-index:251702272;visibility:visible;mso-wrap-style:square;mso-width-percent:0;mso-height-percent:0;mso-wrap-distance-left:9pt;mso-wrap-distance-top:0;mso-wrap-distance-right:9pt;mso-wrap-distance-bottom:0;mso-position-horizontal:absolute;mso-position-horizontal-relative:text;mso-position-vertical:absolute;mso-position-vertical-relative:text;mso-width-percent:0;mso-height-percent:0;mso-width-relative:margin;mso-height-relative:margin" o:gfxdata="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" strokecolor="#4472c4 [3204]" strokeweight=".5pt">
+              <v:shape w14:anchorId="76A08E0F" id="Straight Arrow Connector 6" o:spid="_x0000_s1026" type="#_x0000_t32" style="position:absolute;margin-left:165.05pt;margin-top:29.7pt;width:150.8pt;height:25.15pt;z-index:251712512;visibility:visible;mso-wrap-style:square;mso-width-percent:0;mso-height-percent:0;mso-wrap-distance-left:9pt;mso-wrap-distance-top:0;mso-wrap-distance-right:9pt;mso-wrap-distance-bottom:0;mso-position-horizontal:absolute;mso-position-horizontal-relative:text;mso-position-vertical:absolute;mso-position-vertical-relative:text;mso-width-percent:0;mso-height-percent:0;mso-width-relative:margin;mso-height-relative:margin" o:gfxdata="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" strokecolor="#4472c4 [3204]" strokeweight=".5pt">
                 <v:stroke endarrow="block" joinstyle="miter"/>
-              </v:shape>
-            </w:pict>
-          </mc:Fallback>
-        </mc:AlternateContent>
-      </w:r>
-      <w:r>
-        <w:rPr>
-          <w:noProof/>
-        </w:rPr>
-        <mc:AlternateContent>
-          <mc:Choice Requires="wps">
-            <w:drawing>
-              <wp:anchor distT="0" distB="0" distL="114300" distR="114300" simplePos="0" relativeHeight="251701248" behindDoc="0" locked="0" layoutInCell="1" allowOverlap="1" wp14:anchorId="74295CAC" wp14:editId="74ADCA39">
-                <wp:simplePos x="0" y="0"/>
-                <wp:positionH relativeFrom="column">
-                  <wp:posOffset>4205330</wp:posOffset>
-                </wp:positionH>
-                <wp:positionV relativeFrom="paragraph">
-                  <wp:posOffset>1524635</wp:posOffset>
-                </wp:positionV>
-                <wp:extent cx="1189858" cy="405130"/>
-                <wp:effectExtent l="0" t="0" r="10795" b="13970"/>
-                <wp:wrapNone/>
-                <wp:docPr id="58" name="Text Box 58"/>
-                <wp:cNvGraphicFramePr/>
-                <a:graphic xmlns:a="http://schemas.openxmlformats.org/drawingml/2006/main">
-                  <a:graphicData uri="http://schemas.microsoft.com/office/word/2010/wordprocessingShape">
-                    <wps:wsp>
-                      <wps:cNvSpPr txBox="1"/>
-                      <wps:spPr>
-                        <a:xfrm>
-                          <a:off x="0" y="0"/>
-                          <a:ext cx="1189858" cy="405130"/>
-                        </a:xfrm>
-                        <a:prstGeom prst="rect">
-                          <a:avLst/>
-                        </a:prstGeom>
-                        <a:solidFill>
-                          <a:schemeClr val="lt1"/>
-                        </a:solidFill>
-                        <a:ln w="6350">
-                          <a:solidFill>
-                            <a:prstClr val="black"/>
-                          </a:solidFill>
-                        </a:ln>
-                      </wps:spPr>
-                      <wps:txbx>
-                        <w:txbxContent>
-                          <w:p>
-                            <w:pPr>
-                              <w:rPr>
-                                <w:sz w:val="18"/>
-                                <w:szCs w:val="18"/>
-                              </w:rPr>
-                            </w:pPr>
-                            <w:r>
-                              <w:rPr>
-                                <w:sz w:val="18"/>
-                                <w:szCs w:val="18"/>
-                              </w:rPr>
-                              <w:t xml:space="preserve">GUI switches to </w:t>
-                            </w:r>
-                            <w:r>
-                              <w:rPr>
-                                <w:sz w:val="18"/>
-                                <w:szCs w:val="18"/>
-                              </w:rPr>
-                              <w:t>Scan cash card</w:t>
-                            </w:r>
-                            <w:r>
-                              <w:rPr>
-                                <w:sz w:val="18"/>
-                                <w:szCs w:val="18"/>
-                              </w:rPr>
-                              <w:t xml:space="preserve"> screen</w:t>
-                            </w:r>
-                          </w:p>
-                        </w:txbxContent>
-                      </wps:txbx>
-                      <wps:bodyPr rot="0" spcFirstLastPara="0" vertOverflow="overflow" horzOverflow="overflow" vert="horz" wrap="square" lIns="91440" tIns="45720" rIns="91440" bIns="45720" numCol="1" spcCol="0" rtlCol="0" fromWordArt="0" anchor="t" anchorCtr="0" forceAA="0" compatLnSpc="1">
-                        <a:prstTxWarp prst="textNoShape">
-                          <a:avLst/>
-                        </a:prstTxWarp>
-                        <a:noAutofit/>
-                      </wps:bodyPr>
-                    </wps:wsp>
-                  </a:graphicData>
-                </a:graphic>
-                <wp14:sizeRelH relativeFrom="margin">
-                  <wp14:pctWidth>0</wp14:pctWidth>
-                </wp14:sizeRelH>
-                <wp14:sizeRelV relativeFrom="margin">
-                  <wp14:pctHeight>0</wp14:pctHeight>
-                </wp14:sizeRelV>
-              </wp:anchor>
-            </w:drawing>
-          </mc:Choice>
-          <mc:Fallback>
-            <w:pict>
-              <v:shape w14:anchorId="74295CAC" id="Text Box 58" o:spid="_x0000_s1047" type="#_x0000_t202" style="position:absolute;margin-left:331.15pt;margin-top:120.05pt;width:93.7pt;height:31.9pt;z-index:251701248;visibility:visible;mso-wrap-style:square;mso-width-percent:0;mso-height-percent:0;mso-wrap-distance-left:9pt;mso-wrap-distance-top:0;mso-wrap-distance-right:9pt;mso-wrap-distance-bottom:0;mso-position-horizontal:absolute;mso-position-horizontal-relative:text;mso-position-vertical:absolute;mso-position-vertical-relative:text;mso-width-percent:0;mso-height-percent:0;mso-width-relative:margin;mso-height-relative:margin;v-text-anchor:top" o:gfxdata="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" fillcolor="white [3201]" strokeweight=".5pt">
-                <v:textbox>
-                  <w:txbxContent>
-                    <w:p>
-                      <w:pPr>
-                        <w:rPr>
-                          <w:sz w:val="18"/>
-                          <w:szCs w:val="18"/>
-                        </w:rPr>
-                      </w:pPr>
-                      <w:r>
-                        <w:rPr>
-                          <w:sz w:val="18"/>
-                          <w:szCs w:val="18"/>
-                        </w:rPr>
-                        <w:t xml:space="preserve">GUI switches to </w:t>
-                      </w:r>
-                      <w:r>
-                        <w:rPr>
-                          <w:sz w:val="18"/>
-                          <w:szCs w:val="18"/>
-                        </w:rPr>
-                        <w:t>Scan cash card</w:t>
-                      </w:r>
-                      <w:r>
-                        <w:rPr>
-                          <w:sz w:val="18"/>
-                          <w:szCs w:val="18"/>
-                        </w:rPr>
-                        <w:t xml:space="preserve"> screen</w:t>
-                      </w:r>
-                    </w:p>
-                  </w:txbxContent>
-                </v:textbox>
-              </v:shape>
-            </w:pict>
-          </mc:Fallback>
-        </mc:AlternateContent>
-      </w:r>
-      <w:r>
-        <w:rPr>
-          <w:noProof/>
-        </w:rPr>
-        <mc:AlternateContent>
-          <mc:Choice Requires="wps">
-            <w:drawing>
-              <wp:anchor distT="0" distB="0" distL="114300" distR="114300" simplePos="0" relativeHeight="251685888" behindDoc="0" locked="0" layoutInCell="1" allowOverlap="1" wp14:anchorId="7C576F58" wp14:editId="0D4EAF74">
-                <wp:simplePos x="0" y="0"/>
-                <wp:positionH relativeFrom="column">
-                  <wp:posOffset>4628275</wp:posOffset>
-                </wp:positionH>
-                <wp:positionV relativeFrom="paragraph">
-                  <wp:posOffset>379729</wp:posOffset>
-                </wp:positionV>
-                <wp:extent cx="956945" cy="405130"/>
-                <wp:effectExtent l="0" t="0" r="14605" b="13970"/>
-                <wp:wrapNone/>
-                <wp:docPr id="48" name="Text Box 48"/>
-                <wp:cNvGraphicFramePr/>
-                <a:graphic xmlns:a="http://schemas.openxmlformats.org/drawingml/2006/main">
-                  <a:graphicData uri="http://schemas.microsoft.com/office/word/2010/wordprocessingShape">
-                    <wps:wsp>
-                      <wps:cNvSpPr txBox="1"/>
-                      <wps:spPr>
-                        <a:xfrm>
-                          <a:off x="0" y="0"/>
-                          <a:ext cx="956945" cy="405130"/>
-                        </a:xfrm>
-                        <a:prstGeom prst="rect">
-                          <a:avLst/>
-                        </a:prstGeom>
-                        <a:solidFill>
-                          <a:schemeClr val="lt1"/>
-                        </a:solidFill>
-                        <a:ln w="6350">
-                          <a:solidFill>
-                            <a:prstClr val="black"/>
-                          </a:solidFill>
-                        </a:ln>
-                      </wps:spPr>
-                      <wps:txbx>
-                        <w:txbxContent>
-                          <w:p>
-                            <w:pPr>
-                              <w:rPr>
-                                <w:sz w:val="18"/>
-                                <w:szCs w:val="18"/>
-                              </w:rPr>
-                            </w:pPr>
-                            <w:r>
-                              <w:rPr>
-                                <w:sz w:val="18"/>
-                                <w:szCs w:val="18"/>
-                              </w:rPr>
-                              <w:t>GUI switches to Quantity screen</w:t>
-                            </w:r>
-                          </w:p>
-                        </w:txbxContent>
-                      </wps:txbx>
-                      <wps:bodyPr rot="0" spcFirstLastPara="0" vertOverflow="overflow" horzOverflow="overflow" vert="horz" wrap="square" lIns="91440" tIns="45720" rIns="91440" bIns="45720" numCol="1" spcCol="0" rtlCol="0" fromWordArt="0" anchor="t" anchorCtr="0" forceAA="0" compatLnSpc="1">
-                        <a:prstTxWarp prst="textNoShape">
-                          <a:avLst/>
-                        </a:prstTxWarp>
-                        <a:noAutofit/>
-                      </wps:bodyPr>
-                    </wps:wsp>
-                  </a:graphicData>
-                </a:graphic>
-                <wp14:sizeRelH relativeFrom="margin">
-                  <wp14:pctWidth>0</wp14:pctWidth>
-                </wp14:sizeRelH>
-                <wp14:sizeRelV relativeFrom="margin">
-                  <wp14:pctHeight>0</wp14:pctHeight>
-                </wp14:sizeRelV>
-              </wp:anchor>
-            </w:drawing>
-          </mc:Choice>
-          <mc:Fallback>
-            <w:pict>
-              <v:shape w14:anchorId="7C576F58" id="Text Box 48" o:spid="_x0000_s1048" type="#_x0000_t202" style="position:absolute;margin-left:364.45pt;margin-top:29.9pt;width:75.35pt;height:31.9pt;z-index:251685888;visibility:visible;mso-wrap-style:square;mso-width-percent:0;mso-height-percent:0;mso-wrap-distance-left:9pt;mso-wrap-distance-top:0;mso-wrap-distance-right:9pt;mso-wrap-distance-bottom:0;mso-position-horizontal:absolute;mso-position-horizontal-relative:text;mso-position-vertical:absolute;mso-position-vertical-relative:text;mso-width-percent:0;mso-height-percent:0;mso-width-relative:margin;mso-height-relative:margin;v-text-anchor:top" o:gfxdata="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" fillcolor="white [3201]" strokeweight=".5pt">
-                <v:textbox>
-                  <w:txbxContent>
-                    <w:p>
-                      <w:pPr>
-                        <w:rPr>
-                          <w:sz w:val="18"/>
-                          <w:szCs w:val="18"/>
-                        </w:rPr>
-                      </w:pPr>
-                      <w:r>
-                        <w:rPr>
-                          <w:sz w:val="18"/>
-                          <w:szCs w:val="18"/>
-                        </w:rPr>
-                        <w:t>GUI switches to Quantity screen</w:t>
-                      </w:r>
-                    </w:p>
-                  </w:txbxContent>
-                </v:textbox>
-              </v:shape>
-            </w:pict>
-          </mc:Fallback>
-        </mc:AlternateContent>
-      </w:r>
-      <w:r>
-        <w:rPr>
-          <w:noProof/>
-        </w:rPr>
-        <mc:AlternateContent>
-          <mc:Choice Requires="wps">
-            <w:drawing>
-              <wp:anchor distT="0" distB="0" distL="114300" distR="114300" simplePos="0" relativeHeight="251688960" behindDoc="0" locked="0" layoutInCell="1" allowOverlap="1" wp14:anchorId="23FEF461" wp14:editId="5B4F2BF7">
-                <wp:simplePos x="0" y="0"/>
-                <wp:positionH relativeFrom="column">
-                  <wp:posOffset>2932430</wp:posOffset>
-                </wp:positionH>
-                <wp:positionV relativeFrom="paragraph">
-                  <wp:posOffset>40473</wp:posOffset>
-                </wp:positionV>
-                <wp:extent cx="1035169" cy="405441"/>
-                <wp:effectExtent l="0" t="0" r="12700" b="13970"/>
-                <wp:wrapNone/>
-                <wp:docPr id="50" name="Text Box 50"/>
-                <wp:cNvGraphicFramePr/>
-                <a:graphic xmlns:a="http://schemas.openxmlformats.org/drawingml/2006/main">
-                  <a:graphicData uri="http://schemas.microsoft.com/office/word/2010/wordprocessingShape">
-                    <wps:wsp>
-                      <wps:cNvSpPr txBox="1"/>
-                      <wps:spPr>
-                        <a:xfrm>
-                          <a:off x="0" y="0"/>
-                          <a:ext cx="1035169" cy="405441"/>
-                        </a:xfrm>
-                        <a:prstGeom prst="rect">
-                          <a:avLst/>
-                        </a:prstGeom>
-                        <a:solidFill>
-                          <a:schemeClr val="lt1"/>
-                        </a:solidFill>
-                        <a:ln w="6350">
-                          <a:solidFill>
-                            <a:prstClr val="black"/>
-                          </a:solidFill>
-                        </a:ln>
-                      </wps:spPr>
-                      <wps:txbx>
-                        <w:txbxContent>
-                          <w:p>
-                            <w:pPr>
-                              <w:rPr>
-                                <w:sz w:val="18"/>
-                                <w:szCs w:val="18"/>
-                              </w:rPr>
-                            </w:pPr>
-                            <w:r>
-                              <w:rPr>
-                                <w:sz w:val="18"/>
-                                <w:szCs w:val="18"/>
-                              </w:rPr>
-                              <w:t>Display “Input Quantity” on LCD</w:t>
-                            </w:r>
-                          </w:p>
-                        </w:txbxContent>
-                      </wps:txbx>
-                      <wps:bodyPr rot="0" spcFirstLastPara="0" vertOverflow="overflow" horzOverflow="overflow" vert="horz" wrap="square" lIns="91440" tIns="45720" rIns="91440" bIns="45720" numCol="1" spcCol="0" rtlCol="0" fromWordArt="0" anchor="t" anchorCtr="0" forceAA="0" compatLnSpc="1">
-                        <a:prstTxWarp prst="textNoShape">
-                          <a:avLst/>
-                        </a:prstTxWarp>
-                        <a:noAutofit/>
-                      </wps:bodyPr>
-                    </wps:wsp>
-                  </a:graphicData>
-                </a:graphic>
-                <wp14:sizeRelH relativeFrom="margin">
-                  <wp14:pctWidth>0</wp14:pctWidth>
-                </wp14:sizeRelH>
-                <wp14:sizeRelV relativeFrom="margin">
-                  <wp14:pctHeight>0</wp14:pctHeight>
-                </wp14:sizeRelV>
-              </wp:anchor>
-            </w:drawing>
-          </mc:Choice>
-          <mc:Fallback>
-            <w:pict>
-              <v:shape w14:anchorId="23FEF461" id="Text Box 50" o:spid="_x0000_s1049" type="#_x0000_t202" style="position:absolute;margin-left:230.9pt;margin-top:3.2pt;width:81.5pt;height:31.9pt;z-index:251688960;visibility:visible;mso-wrap-style:square;mso-width-percent:0;mso-height-percent:0;mso-wrap-distance-left:9pt;mso-wrap-distance-top:0;mso-wrap-distance-right:9pt;mso-wrap-distance-bottom:0;mso-position-horizontal:absolute;mso-position-horizontal-relative:text;mso-position-vertical:absolute;mso-position-vertical-relative:text;mso-width-percent:0;mso-height-percent:0;mso-width-relative:margin;mso-height-relative:margin;v-text-anchor:top" o:gfxdata="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" fillcolor="white [3201]" strokeweight=".5pt">
-                <v:textbox>
-                  <w:txbxContent>
-                    <w:p>
-                      <w:pPr>
-                        <w:rPr>
-                          <w:sz w:val="18"/>
-                          <w:szCs w:val="18"/>
-                        </w:rPr>
-                      </w:pPr>
-                      <w:r>
-                        <w:rPr>
-                          <w:sz w:val="18"/>
-                          <w:szCs w:val="18"/>
-                        </w:rPr>
-                        <w:t>Display “Input Quantity” on LCD</w:t>
-                      </w:r>
-                    </w:p>
-                  </w:txbxContent>
-                </v:textbox>
-              </v:shape>
-            </w:pict>
-          </mc:Fallback>
-        </mc:AlternateContent>
-      </w:r>
-      <w:r>
-        <w:rPr>
-          <w:noProof/>
-        </w:rPr>
-        <mc:AlternateContent>
-          <mc:Choice Requires="wps">
-            <w:drawing>
-              <wp:anchor distT="0" distB="0" distL="114300" distR="114300" simplePos="0" relativeHeight="251699200" behindDoc="0" locked="0" layoutInCell="1" allowOverlap="1" wp14:anchorId="75335649" wp14:editId="44D32495">
-                <wp:simplePos x="0" y="0"/>
-                <wp:positionH relativeFrom="column">
-                  <wp:posOffset>2317079</wp:posOffset>
-                </wp:positionH>
-                <wp:positionV relativeFrom="paragraph">
-                  <wp:posOffset>1236668</wp:posOffset>
-                </wp:positionV>
-                <wp:extent cx="1035169" cy="405441"/>
-                <wp:effectExtent l="0" t="0" r="12700" b="13970"/>
-                <wp:wrapNone/>
-                <wp:docPr id="57" name="Text Box 57"/>
-                <wp:cNvGraphicFramePr/>
-                <a:graphic xmlns:a="http://schemas.openxmlformats.org/drawingml/2006/main">
-                  <a:graphicData uri="http://schemas.microsoft.com/office/word/2010/wordprocessingShape">
-                    <wps:wsp>
-                      <wps:cNvSpPr txBox="1"/>
-                      <wps:spPr>
-                        <a:xfrm>
-                          <a:off x="0" y="0"/>
-                          <a:ext cx="1035169" cy="405441"/>
-                        </a:xfrm>
-                        <a:prstGeom prst="rect">
-                          <a:avLst/>
-                        </a:prstGeom>
-                        <a:solidFill>
-                          <a:schemeClr val="lt1"/>
-                        </a:solidFill>
-                        <a:ln w="6350">
-                          <a:solidFill>
-                            <a:prstClr val="black"/>
-                          </a:solidFill>
-                        </a:ln>
-                      </wps:spPr>
-                      <wps:txbx>
-                        <w:txbxContent>
-                          <w:p>
-                            <w:pPr>
-                              <w:rPr>
-                                <w:sz w:val="18"/>
-                                <w:szCs w:val="18"/>
-                              </w:rPr>
-                            </w:pPr>
-                            <w:r>
-                              <w:rPr>
-                                <w:sz w:val="18"/>
-                                <w:szCs w:val="18"/>
-                              </w:rPr>
-                              <w:t>Display “</w:t>
-                            </w:r>
-                            <w:r>
-                              <w:rPr>
-                                <w:sz w:val="18"/>
-                                <w:szCs w:val="18"/>
-                              </w:rPr>
-                              <w:t>Scan cash card</w:t>
-                            </w:r>
-                            <w:r>
-                              <w:rPr>
-                                <w:sz w:val="18"/>
-                                <w:szCs w:val="18"/>
-                              </w:rPr>
-                              <w:t>” on LCD</w:t>
-                            </w:r>
-                          </w:p>
-                        </w:txbxContent>
-                      </wps:txbx>
-                      <wps:bodyPr rot="0" spcFirstLastPara="0" vertOverflow="overflow" horzOverflow="overflow" vert="horz" wrap="square" lIns="91440" tIns="45720" rIns="91440" bIns="45720" numCol="1" spcCol="0" rtlCol="0" fromWordArt="0" anchor="t" anchorCtr="0" forceAA="0" compatLnSpc="1">
-                        <a:prstTxWarp prst="textNoShape">
-                          <a:avLst/>
-                        </a:prstTxWarp>
-                        <a:noAutofit/>
-                      </wps:bodyPr>
-                    </wps:wsp>
-                  </a:graphicData>
-                </a:graphic>
-                <wp14:sizeRelH relativeFrom="margin">
-                  <wp14:pctWidth>0</wp14:pctWidth>
-                </wp14:sizeRelH>
-                <wp14:sizeRelV relativeFrom="margin">
-                  <wp14:pctHeight>0</wp14:pctHeight>
-                </wp14:sizeRelV>
-              </wp:anchor>
-            </w:drawing>
-          </mc:Choice>
-          <mc:Fallback>
-            <w:pict>
-              <v:shape w14:anchorId="75335649" id="Text Box 57" o:spid="_x0000_s1050" type="#_x0000_t202" style="position:absolute;margin-left:182.45pt;margin-top:97.4pt;width:81.5pt;height:31.9pt;z-index:251699200;visibility:visible;mso-wrap-style:square;mso-width-percent:0;mso-height-percent:0;mso-wrap-distance-left:9pt;mso-wrap-distance-top:0;mso-wrap-distance-right:9pt;mso-wrap-distance-bottom:0;mso-position-horizontal:absolute;mso-position-horizontal-relative:text;mso-position-vertical:absolute;mso-position-vertical-relative:text;mso-width-percent:0;mso-height-percent:0;mso-width-relative:margin;mso-height-relative:margin;v-text-anchor:top" o:gfxdata="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" fillcolor="white [3201]" strokeweight=".5pt">
-                <v:textbox>
-                  <w:txbxContent>
-                    <w:p>
-                      <w:pPr>
-                        <w:rPr>
-                          <w:sz w:val="18"/>
-                          <w:szCs w:val="18"/>
-                        </w:rPr>
-                      </w:pPr>
-                      <w:r>
-                        <w:rPr>
-                          <w:sz w:val="18"/>
-                          <w:szCs w:val="18"/>
-                        </w:rPr>
-                        <w:t>Display “</w:t>
-                      </w:r>
-                      <w:r>
-                        <w:rPr>
-                          <w:sz w:val="18"/>
-                          <w:szCs w:val="18"/>
-                        </w:rPr>
-                        <w:t>Scan cash card</w:t>
-                      </w:r>
-                      <w:r>
-                        <w:rPr>
-                          <w:sz w:val="18"/>
-                          <w:szCs w:val="18"/>
-                        </w:rPr>
-                        <w:t>” on LCD</w:t>
-                      </w:r>
-                    </w:p>
-                  </w:txbxContent>
-                </v:textbox>
-              </v:shape>
-            </w:pict>
-          </mc:Fallback>
-        </mc:AlternateContent>
-      </w:r>
-      <w:r>
-        <w:rPr>
-          <w:noProof/>
-        </w:rPr>
-        <mc:AlternateContent>
-          <mc:Choice Requires="wps">
-            <w:drawing>
-              <wp:anchor distT="0" distB="0" distL="114300" distR="114300" simplePos="0" relativeHeight="251697152" behindDoc="0" locked="0" layoutInCell="1" allowOverlap="1" wp14:anchorId="40FE420E" wp14:editId="26B1BA0A">
-                <wp:simplePos x="0" y="0"/>
-                <wp:positionH relativeFrom="column">
-                  <wp:posOffset>2096218</wp:posOffset>
-                </wp:positionH>
-                <wp:positionV relativeFrom="paragraph">
-                  <wp:posOffset>851858</wp:posOffset>
-                </wp:positionV>
-                <wp:extent cx="1915063" cy="543465"/>
-                <wp:effectExtent l="0" t="0" r="66675" b="66675"/>
-                <wp:wrapNone/>
-                <wp:docPr id="56" name="Straight Arrow Connector 56"/>
-                <wp:cNvGraphicFramePr/>
-                <a:graphic xmlns:a="http://schemas.openxmlformats.org/drawingml/2006/main">
-                  <a:graphicData uri="http://schemas.microsoft.com/office/word/2010/wordprocessingShape">
-                    <wps:wsp>
-                      <wps:cNvCnPr/>
-                      <wps:spPr>
-                        <a:xfrm>
-                          <a:off x="0" y="0"/>
-                          <a:ext cx="1915063" cy="543465"/>
-                        </a:xfrm>
-                        <a:prstGeom prst="straightConnector1">
-                          <a:avLst/>
-                        </a:prstGeom>
-                        <a:ln>
-                          <a:tailEnd type="triangle"/>
-                        </a:ln>
-                      </wps:spPr>
-                      <wps:style>
-                        <a:lnRef idx="1">
-                          <a:schemeClr val="accent1"/>
-                        </a:lnRef>
-                        <a:fillRef idx="0">
-                          <a:schemeClr val="accent1"/>
-                        </a:fillRef>
-                        <a:effectRef idx="0">
-                          <a:schemeClr val="accent1"/>
-                        </a:effectRef>
-                        <a:fontRef idx="minor">
-                          <a:schemeClr val="tx1"/>
-                        </a:fontRef>
-                      </wps:style>
-                      <wps:bodyPr/>
-                    </wps:wsp>
-                  </a:graphicData>
-                </a:graphic>
-                <wp14:sizeRelH relativeFrom="margin">
-                  <wp14:pctWidth>0</wp14:pctWidth>
-                </wp14:sizeRelH>
-                <wp14:sizeRelV relativeFrom="margin">
-                  <wp14:pctHeight>0</wp14:pctHeight>
-                </wp14:sizeRelV>
-              </wp:anchor>
-            </w:drawing>
-          </mc:Choice>
-          <mc:Fallback>
-            <w:pict>
-              <v:shape w14:anchorId="799FB938" id="Straight Arrow Connector 56" o:spid="_x0000_s1026" type="#_x0000_t32" style="position:absolute;margin-left:165.05pt;margin-top:67.1pt;width:150.8pt;height:42.8pt;z-index:251697152;visibility:visible;mso-wrap-style:square;mso-width-percent:0;mso-height-percent:0;mso-wrap-distance-left:9pt;mso-wrap-distance-top:0;mso-wrap-distance-right:9pt;mso-wrap-distance-bottom:0;mso-position-horizontal:absolute;mso-position-horizontal-relative:text;mso-position-vertical:absolute;mso-position-vertical-relative:text;mso-width-percent:0;mso-height-percent:0;mso-width-relative:margin;mso-height-relative:margin" o:gfxdata="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" strokecolor="#4472c4 [3204]" strokeweight=".5pt">
-                <v:stroke endarrow="block" joinstyle="miter"/>
-              </v:shape>
-            </w:pict>
-          </mc:Fallback>
-        </mc:AlternateContent>
-      </w:r>
-      <w:r>
-        <w:rPr>
-          <w:noProof/>
-        </w:rPr>
-        <mc:AlternateContent>
-          <mc:Choice Requires="wps">
-            <w:drawing>
-              <wp:anchor distT="0" distB="0" distL="114300" distR="114300" simplePos="0" relativeHeight="251696128" behindDoc="0" locked="0" layoutInCell="1" allowOverlap="1" wp14:anchorId="2C75CE07" wp14:editId="4B6AB02D">
-                <wp:simplePos x="0" y="0"/>
-                <wp:positionH relativeFrom="column">
-                  <wp:posOffset>2130724</wp:posOffset>
-                </wp:positionH>
-                <wp:positionV relativeFrom="paragraph">
-                  <wp:posOffset>851858</wp:posOffset>
-                </wp:positionV>
-                <wp:extent cx="3760625" cy="724619"/>
-                <wp:effectExtent l="0" t="0" r="68580" b="75565"/>
-                <wp:wrapNone/>
-                <wp:docPr id="55" name="Straight Arrow Connector 55"/>
-                <wp:cNvGraphicFramePr/>
-                <a:graphic xmlns:a="http://schemas.openxmlformats.org/drawingml/2006/main">
-                  <a:graphicData uri="http://schemas.microsoft.com/office/word/2010/wordprocessingShape">
-                    <wps:wsp>
-                      <wps:cNvCnPr/>
-                      <wps:spPr>
-                        <a:xfrm>
-                          <a:off x="0" y="0"/>
-                          <a:ext cx="3760625" cy="724619"/>
-                        </a:xfrm>
-                        <a:prstGeom prst="straightConnector1">
-                          <a:avLst/>
-                        </a:prstGeom>
-                        <a:ln>
-                          <a:tailEnd type="triangle"/>
-                        </a:ln>
-                      </wps:spPr>
-                      <wps:style>
-                        <a:lnRef idx="1">
-                          <a:schemeClr val="accent1"/>
-                        </a:lnRef>
-                        <a:fillRef idx="0">
-                          <a:schemeClr val="accent1"/>
-                        </a:fillRef>
-                        <a:effectRef idx="0">
-                          <a:schemeClr val="accent1"/>
-                        </a:effectRef>
-                        <a:fontRef idx="minor">
-                          <a:schemeClr val="tx1"/>
-                        </a:fontRef>
-                      </wps:style>
-                      <wps:bodyPr/>
-                    </wps:wsp>
-                  </a:graphicData>
-                </a:graphic>
-                <wp14:sizeRelH relativeFrom="margin">
-                  <wp14:pctWidth>0</wp14:pctWidth>
-                </wp14:sizeRelH>
-                <wp14:sizeRelV relativeFrom="margin">
-                  <wp14:pctHeight>0</wp14:pctHeight>
-                </wp14:sizeRelV>
-              </wp:anchor>
-            </w:drawing>
-          </mc:Choice>
-          <mc:Fallback>
-            <w:pict>
-              <v:shape w14:anchorId="298549D4" id="Straight Arrow Connector 55" o:spid="_x0000_s1026" type="#_x0000_t32" style="position:absolute;margin-left:167.75pt;margin-top:67.1pt;width:296.1pt;height:57.05pt;z-index:251696128;visibility:visible;mso-wrap-style:square;mso-width-percent:0;mso-height-percent:0;mso-wrap-distance-left:9pt;mso-wrap-distance-top:0;mso-wrap-distance-right:9pt;mso-wrap-distance-bottom:0;mso-position-horizontal:absolute;mso-position-horizontal-relative:text;mso-position-vertical:absolute;mso-position-vertical-relative:text;mso-width-percent:0;mso-height-percent:0;mso-width-relative:margin;mso-height-relative:margin" o:gfxdata="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" strokecolor="#4472c4 [3204]" strokeweight=".5pt">
-                <v:stroke endarrow="block" joinstyle="miter"/>
-              </v:shape>
-            </w:pict>
-          </mc:Fallback>
-        </mc:AlternateContent>
-      </w:r>
-      <w:r>
-        <w:rPr>
-          <w:noProof/>
-        </w:rPr>
-        <mc:AlternateContent>
-          <mc:Choice Requires="wps">
-            <w:drawing>
-              <wp:anchor distT="0" distB="0" distL="114300" distR="114300" simplePos="0" relativeHeight="251683840" behindDoc="0" locked="0" layoutInCell="1" allowOverlap="1" wp14:anchorId="41D36D09" wp14:editId="6417BAB6">
-                <wp:simplePos x="0" y="0"/>
-                <wp:positionH relativeFrom="column">
-                  <wp:posOffset>2104845</wp:posOffset>
-                </wp:positionH>
-                <wp:positionV relativeFrom="paragraph">
-                  <wp:posOffset>386032</wp:posOffset>
-                </wp:positionV>
-                <wp:extent cx="3786997" cy="655608"/>
-                <wp:effectExtent l="0" t="0" r="42545" b="87630"/>
-                <wp:wrapNone/>
-                <wp:docPr id="47" name="Straight Arrow Connector 47"/>
-                <wp:cNvGraphicFramePr/>
-                <a:graphic xmlns:a="http://schemas.openxmlformats.org/drawingml/2006/main">
-                  <a:graphicData uri="http://schemas.microsoft.com/office/word/2010/wordprocessingShape">
-                    <wps:wsp>
-                      <wps:cNvCnPr/>
-                      <wps:spPr>
-                        <a:xfrm>
-                          <a:off x="0" y="0"/>
-                          <a:ext cx="3786997" cy="655608"/>
-                        </a:xfrm>
-                        <a:prstGeom prst="straightConnector1">
-                          <a:avLst/>
-                        </a:prstGeom>
-                        <a:ln>
-                          <a:tailEnd type="triangle"/>
-                        </a:ln>
-                      </wps:spPr>
-                      <wps:style>
-                        <a:lnRef idx="1">
-                          <a:schemeClr val="accent1"/>
-                        </a:lnRef>
-                        <a:fillRef idx="0">
-                          <a:schemeClr val="accent1"/>
-                        </a:fillRef>
-                        <a:effectRef idx="0">
-                          <a:schemeClr val="accent1"/>
-                        </a:effectRef>
-                        <a:fontRef idx="minor">
-                          <a:schemeClr val="tx1"/>
-                        </a:fontRef>
-                      </wps:style>
-                      <wps:bodyPr/>
-                    </wps:wsp>
-                  </a:graphicData>
-                </a:graphic>
-                <wp14:sizeRelH relativeFrom="margin">
-                  <wp14:pctWidth>0</wp14:pctWidth>
-                </wp14:sizeRelH>
-                <wp14:sizeRelV relativeFrom="margin">
-                  <wp14:pctHeight>0</wp14:pctHeight>
-                </wp14:sizeRelV>
-              </wp:anchor>
-            </w:drawing>
-          </mc:Choice>
-          <mc:Fallback>
-            <w:pict>
-              <v:shape w14:anchorId="7EAA7BAF" id="Straight Arrow Connector 47" o:spid="_x0000_s1026" type="#_x0000_t32" style="position:absolute;margin-left:165.75pt;margin-top:30.4pt;width:298.2pt;height:51.6pt;z-index:251683840;visibility:visible;mso-wrap-style:square;mso-width-percent:0;mso-height-percent:0;mso-wrap-distance-left:9pt;mso-wrap-distance-top:0;mso-wrap-distance-right:9pt;mso-wrap-distance-bottom:0;mso-position-horizontal:absolute;mso-position-horizontal-relative:text;mso-position-vertical:absolute;mso-position-vertical-relative:text;mso-width-percent:0;mso-height-percent:0;mso-width-relative:margin;mso-height-relative:margin" o:gfxdata="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" strokecolor="#4472c4 [3204]" strokeweight=".5pt">
-                <v:stroke endarrow="block" joinstyle="miter"/>
-              </v:shape>
-            </w:pict>
-          </mc:Fallback>
-        </mc:AlternateContent>
-      </w:r>
-      <w:r>
-        <w:rPr>
-          <w:noProof/>
-        </w:rPr>
-        <mc:AlternateContent>
-          <mc:Choice Requires="wps">
-            <w:drawing>
-              <wp:anchor distT="0" distB="0" distL="114300" distR="114300" simplePos="0" relativeHeight="251686912" behindDoc="0" locked="0" layoutInCell="1" allowOverlap="1" wp14:anchorId="05F7FDA2" wp14:editId="74DD9CE5">
-                <wp:simplePos x="0" y="0"/>
-                <wp:positionH relativeFrom="column">
-                  <wp:posOffset>2113472</wp:posOffset>
-                </wp:positionH>
-                <wp:positionV relativeFrom="paragraph">
-                  <wp:posOffset>368779</wp:posOffset>
-                </wp:positionV>
-                <wp:extent cx="1906700" cy="586596"/>
-                <wp:effectExtent l="0" t="0" r="74930" b="80645"/>
-                <wp:wrapNone/>
-                <wp:docPr id="49" name="Straight Arrow Connector 49"/>
-                <wp:cNvGraphicFramePr/>
-                <a:graphic xmlns:a="http://schemas.openxmlformats.org/drawingml/2006/main">
-                  <a:graphicData uri="http://schemas.microsoft.com/office/word/2010/wordprocessingShape">
-                    <wps:wsp>
-                      <wps:cNvCnPr/>
-                      <wps:spPr>
-                        <a:xfrm>
-                          <a:off x="0" y="0"/>
-                          <a:ext cx="1906700" cy="586596"/>
-                        </a:xfrm>
-                        <a:prstGeom prst="straightConnector1">
-                          <a:avLst/>
-                        </a:prstGeom>
-                        <a:ln>
-                          <a:tailEnd type="triangle"/>
-                        </a:ln>
-                      </wps:spPr>
-                      <wps:style>
-                        <a:lnRef idx="1">
-                          <a:schemeClr val="accent1"/>
-                        </a:lnRef>
-                        <a:fillRef idx="0">
-                          <a:schemeClr val="accent1"/>
-                        </a:fillRef>
-                        <a:effectRef idx="0">
-                          <a:schemeClr val="accent1"/>
-                        </a:effectRef>
-                        <a:fontRef idx="minor">
-                          <a:schemeClr val="tx1"/>
-                        </a:fontRef>
-                      </wps:style>
-                      <wps:bodyPr/>
-                    </wps:wsp>
-                  </a:graphicData>
-                </a:graphic>
-                <wp14:sizeRelH relativeFrom="margin">
-                  <wp14:pctWidth>0</wp14:pctWidth>
-                </wp14:sizeRelH>
-                <wp14:sizeRelV relativeFrom="margin">
-                  <wp14:pctHeight>0</wp14:pctHeight>
-                </wp14:sizeRelV>
-              </wp:anchor>
-            </w:drawing>
-          </mc:Choice>
-          <mc:Fallback>
-            <w:pict>
-              <v:shape w14:anchorId="238377AB" id="Straight Arrow Connector 49" o:spid="_x0000_s1026" type="#_x0000_t32" style="position:absolute;margin-left:166.4pt;margin-top:29.05pt;width:150.15pt;height:46.2pt;z-index:251686912;visibility:visible;mso-wrap-style:square;mso-width-percent:0;mso-height-percent:0;mso-wrap-distance-left:9pt;mso-wrap-distance-top:0;mso-wrap-distance-right:9pt;mso-wrap-distance-bottom:0;mso-position-horizontal:absolute;mso-position-horizontal-relative:text;mso-position-vertical:absolute;mso-position-vertical-relative:text;mso-width-percent:0;mso-height-percent:0;mso-width-relative:margin;mso-height-relative:margin" o:gfxdata="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" strokecolor="#4472c4 [3204]" strokeweight=".5pt">
-                <v:stroke endarrow="block" joinstyle="miter"/>
-              </v:shape>
-            </w:pict>
-          </mc:Fallback>
-        </mc:AlternateContent>
-      </w:r>
-      <w:r>
-        <w:rPr>
-          <w:noProof/>
-        </w:rPr>
-        <mc:AlternateContent>
-          <mc:Choice Requires="wps">
-            <w:drawing>
-              <wp:anchor distT="0" distB="0" distL="114300" distR="114300" simplePos="0" relativeHeight="251694080" behindDoc="0" locked="0" layoutInCell="1" allowOverlap="1" wp14:anchorId="0616B632" wp14:editId="0E51C1C8">
-                <wp:simplePos x="0" y="0"/>
-                <wp:positionH relativeFrom="column">
-                  <wp:posOffset>1031455</wp:posOffset>
-                </wp:positionH>
-                <wp:positionV relativeFrom="paragraph">
-                  <wp:posOffset>900418</wp:posOffset>
-                </wp:positionV>
-                <wp:extent cx="957532" cy="405441"/>
-                <wp:effectExtent l="0" t="0" r="14605" b="13970"/>
-                <wp:wrapNone/>
-                <wp:docPr id="53" name="Text Box 53"/>
-                <wp:cNvGraphicFramePr/>
-                <a:graphic xmlns:a="http://schemas.openxmlformats.org/drawingml/2006/main">
-                  <a:graphicData uri="http://schemas.microsoft.com/office/word/2010/wordprocessingShape">
-                    <wps:wsp>
-                      <wps:cNvSpPr txBox="1"/>
-                      <wps:spPr>
-                        <a:xfrm>
-                          <a:off x="0" y="0"/>
-                          <a:ext cx="957532" cy="405441"/>
-                        </a:xfrm>
-                        <a:prstGeom prst="rect">
-                          <a:avLst/>
-                        </a:prstGeom>
-                        <a:solidFill>
-                          <a:schemeClr val="lt1"/>
-                        </a:solidFill>
-                        <a:ln w="6350">
-                          <a:solidFill>
-                            <a:prstClr val="black"/>
-                          </a:solidFill>
-                        </a:ln>
-                      </wps:spPr>
-                      <wps:txbx>
-                        <w:txbxContent>
-                          <w:p>
-                            <w:pPr>
-                              <w:rPr>
-                                <w:sz w:val="18"/>
-                                <w:szCs w:val="18"/>
-                              </w:rPr>
-                            </w:pPr>
-                            <w:r>
-                              <w:rPr>
-                                <w:sz w:val="18"/>
-                                <w:szCs w:val="18"/>
-                              </w:rPr>
-                              <w:t>Microprocessor reads input key</w:t>
-                            </w:r>
-                          </w:p>
-                        </w:txbxContent>
-                      </wps:txbx>
-                      <wps:bodyPr rot="0" spcFirstLastPara="0" vertOverflow="overflow" horzOverflow="overflow" vert="horz" wrap="square" lIns="91440" tIns="45720" rIns="91440" bIns="45720" numCol="1" spcCol="0" rtlCol="0" fromWordArt="0" anchor="t" anchorCtr="0" forceAA="0" compatLnSpc="1">
-                        <a:prstTxWarp prst="textNoShape">
-                          <a:avLst/>
-                        </a:prstTxWarp>
-                        <a:noAutofit/>
-                      </wps:bodyPr>
-                    </wps:wsp>
-                  </a:graphicData>
-                </a:graphic>
-                <wp14:sizeRelH relativeFrom="margin">
-                  <wp14:pctWidth>0</wp14:pctWidth>
-                </wp14:sizeRelH>
-                <wp14:sizeRelV relativeFrom="margin">
-                  <wp14:pctHeight>0</wp14:pctHeight>
-                </wp14:sizeRelV>
-              </wp:anchor>
-            </w:drawing>
-          </mc:Choice>
-          <mc:Fallback>
-            <w:pict>
-              <v:shape w14:anchorId="0616B632" id="Text Box 53" o:spid="_x0000_s1051" type="#_x0000_t202" style="position:absolute;margin-left:81.2pt;margin-top:70.9pt;width:75.4pt;height:31.9pt;z-index:251694080;visibility:visible;mso-wrap-style:square;mso-width-percent:0;mso-height-percent:0;mso-wrap-distance-left:9pt;mso-wrap-distance-top:0;mso-wrap-distance-right:9pt;mso-wrap-distance-bottom:0;mso-position-horizontal:absolute;mso-position-horizontal-relative:text;mso-position-vertical:absolute;mso-position-vertical-relative:text;mso-width-percent:0;mso-height-percent:0;mso-width-relative:margin;mso-height-relative:margin;v-text-anchor:top" o:gfxdata="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" fillcolor="white [3201]" strokeweight=".5pt">
-                <v:textbox>
-                  <w:txbxContent>
-                    <w:p>
-                      <w:pPr>
-                        <w:rPr>
-                          <w:sz w:val="18"/>
-                          <w:szCs w:val="18"/>
-                        </w:rPr>
-                      </w:pPr>
-                      <w:r>
-                        <w:rPr>
-                          <w:sz w:val="18"/>
-                          <w:szCs w:val="18"/>
-                        </w:rPr>
-                        <w:t>Microprocessor reads input key</w:t>
-                      </w:r>
-                    </w:p>
-                  </w:txbxContent>
-                </v:textbox>
-              </v:shape>
-            </w:pict>
-          </mc:Fallback>
-        </mc:AlternateContent>
-      </w:r>
-      <w:r>
-        <w:rPr>
-          <w:noProof/>
-        </w:rPr>
-        <mc:AlternateContent>
-          <mc:Choice Requires="wps">
-            <w:drawing>
-              <wp:anchor distT="0" distB="0" distL="114300" distR="114300" simplePos="0" relativeHeight="251695104" behindDoc="0" locked="0" layoutInCell="1" allowOverlap="1" wp14:anchorId="620E5DB1" wp14:editId="7B983730">
-                <wp:simplePos x="0" y="0"/>
-                <wp:positionH relativeFrom="column">
-                  <wp:posOffset>931653</wp:posOffset>
-                </wp:positionH>
-                <wp:positionV relativeFrom="paragraph">
-                  <wp:posOffset>756968</wp:posOffset>
-                </wp:positionV>
-                <wp:extent cx="1164296" cy="77638"/>
-                <wp:effectExtent l="0" t="0" r="74295" b="93980"/>
-                <wp:wrapNone/>
-                <wp:docPr id="54" name="Straight Arrow Connector 54"/>
-                <wp:cNvGraphicFramePr/>
-                <a:graphic xmlns:a="http://schemas.openxmlformats.org/drawingml/2006/main">
-                  <a:graphicData uri="http://schemas.microsoft.com/office/word/2010/wordprocessingShape">
-                    <wps:wsp>
-                      <wps:cNvCnPr/>
-                      <wps:spPr>
-                        <a:xfrm>
-                          <a:off x="0" y="0"/>
-                          <a:ext cx="1164296" cy="77638"/>
-                        </a:xfrm>
-                        <a:prstGeom prst="straightConnector1">
-                          <a:avLst/>
-                        </a:prstGeom>
-                        <a:ln>
-                          <a:tailEnd type="triangle"/>
-                        </a:ln>
-                      </wps:spPr>
-                      <wps:style>
-                        <a:lnRef idx="1">
-                          <a:schemeClr val="accent1"/>
-                        </a:lnRef>
-                        <a:fillRef idx="0">
-                          <a:schemeClr val="accent1"/>
-                        </a:fillRef>
-                        <a:effectRef idx="0">
-                          <a:schemeClr val="accent1"/>
-                        </a:effectRef>
-                        <a:fontRef idx="minor">
-                          <a:schemeClr val="tx1"/>
-                        </a:fontRef>
-                      </wps:style>
-                      <wps:bodyPr/>
-                    </wps:wsp>
-                  </a:graphicData>
-                </a:graphic>
-                <wp14:sizeRelH relativeFrom="margin">
-                  <wp14:pctWidth>0</wp14:pctWidth>
-                </wp14:sizeRelH>
-                <wp14:sizeRelV relativeFrom="margin">
-                  <wp14:pctHeight>0</wp14:pctHeight>
-                </wp14:sizeRelV>
-              </wp:anchor>
-            </w:drawing>
-          </mc:Choice>
-          <mc:Fallback>
-            <w:pict>
-              <v:shape w14:anchorId="78029E46" id="Straight Arrow Connector 54" o:spid="_x0000_s1026" type="#_x0000_t32" style="position:absolute;margin-left:73.35pt;margin-top:59.6pt;width:91.7pt;height:6.1pt;z-index:251695104;visibility:visible;mso-wrap-style:square;mso-width-percent:0;mso-height-percent:0;mso-wrap-distance-left:9pt;mso-wrap-distance-top:0;mso-wrap-distance-right:9pt;mso-wrap-distance-bottom:0;mso-position-horizontal:absolute;mso-position-horizontal-relative:text;mso-position-vertical:absolute;mso-position-vertical-relative:text;mso-width-percent:0;mso-height-percent:0;mso-width-relative:margin;mso-height-relative:margin" o:gfxdata="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" strokecolor="#4472c4 [3204]" strokeweight=".5pt">
-                <v:stroke endarrow="block" joinstyle="miter"/>
-              </v:shape>
-            </w:pict>
-          </mc:Fallback>
-        </mc:AlternateContent>
-      </w:r>
-      <w:r>
-        <w:rPr>
-          <w:noProof/>
-        </w:rPr>
-        <mc:AlternateContent>
-          <mc:Choice Requires="wps">
-            <w:drawing>
-              <wp:anchor distT="0" distB="0" distL="114300" distR="114300" simplePos="0" relativeHeight="251692032" behindDoc="0" locked="0" layoutInCell="1" allowOverlap="1" wp14:anchorId="3562E7EC" wp14:editId="1C19B358">
-                <wp:simplePos x="0" y="0"/>
-                <wp:positionH relativeFrom="column">
-                  <wp:posOffset>-17254</wp:posOffset>
-                </wp:positionH>
-                <wp:positionV relativeFrom="paragraph">
-                  <wp:posOffset>670704</wp:posOffset>
-                </wp:positionV>
-                <wp:extent cx="931653" cy="45719"/>
-                <wp:effectExtent l="0" t="38100" r="40005" b="88265"/>
-                <wp:wrapNone/>
-                <wp:docPr id="52" name="Straight Arrow Connector 52"/>
-                <wp:cNvGraphicFramePr/>
-                <a:graphic xmlns:a="http://schemas.openxmlformats.org/drawingml/2006/main">
-                  <a:graphicData uri="http://schemas.microsoft.com/office/word/2010/wordprocessingShape">
-                    <wps:wsp>
-                      <wps:cNvCnPr/>
-                      <wps:spPr>
-                        <a:xfrm>
-                          <a:off x="0" y="0"/>
-                          <a:ext cx="931653" cy="45719"/>
-                        </a:xfrm>
-                        <a:prstGeom prst="straightConnector1">
-                          <a:avLst/>
-                        </a:prstGeom>
-                        <a:ln>
-                          <a:tailEnd type="triangle"/>
-                        </a:ln>
-                      </wps:spPr>
-                      <wps:style>
-                        <a:lnRef idx="1">
-                          <a:schemeClr val="accent1"/>
-                        </a:lnRef>
-                        <a:fillRef idx="0">
-                          <a:schemeClr val="accent1"/>
-                        </a:fillRef>
-                        <a:effectRef idx="0">
-                          <a:schemeClr val="accent1"/>
-                        </a:effectRef>
-                        <a:fontRef idx="minor">
-                          <a:schemeClr val="tx1"/>
-                        </a:fontRef>
-                      </wps:style>
-                      <wps:bodyPr/>
-                    </wps:wsp>
-                  </a:graphicData>
-                </a:graphic>
-                <wp14:sizeRelH relativeFrom="margin">
-                  <wp14:pctWidth>0</wp14:pctWidth>
-                </wp14:sizeRelH>
-                <wp14:sizeRelV relativeFrom="margin">
-                  <wp14:pctHeight>0</wp14:pctHeight>
-                </wp14:sizeRelV>
-              </wp:anchor>
-            </w:drawing>
-          </mc:Choice>
-          <mc:Fallback>
-            <w:pict>
-              <v:shape w14:anchorId="39A53477" id="Straight Arrow Connector 52" o:spid="_x0000_s1026" type="#_x0000_t32" style="position:absolute;margin-left:-1.35pt;margin-top:52.8pt;width:73.35pt;height:3.6pt;z-index:251692032;visibility:visible;mso-wrap-style:square;mso-width-percent:0;mso-height-percent:0;mso-wrap-distance-left:9pt;mso-wrap-distance-top:0;mso-wrap-distance-right:9pt;mso-wrap-distance-bottom:0;mso-position-horizontal:absolute;mso-position-horizontal-relative:text;mso-position-vertical:absolute;mso-position-vertical-relative:text;mso-width-percent:0;mso-height-percent:0;mso-width-relative:margin;mso-height-relative:margin" o:gfxdata="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" strokecolor="#4472c4 [3204]" strokeweight=".5pt">
-                <v:stroke endarrow="block" joinstyle="miter"/>
-              </v:shape>
-            </w:pict>
-          </mc:Fallback>
-        </mc:AlternateContent>
-      </w:r>
-      <w:r>
-        <w:rPr>
-          <w:noProof/>
-        </w:rPr>
-        <mc:AlternateContent>
-          <mc:Choice Requires="wps">
-            <w:drawing>
-              <wp:anchor distT="0" distB="0" distL="114300" distR="114300" simplePos="0" relativeHeight="251691008" behindDoc="0" locked="0" layoutInCell="1" allowOverlap="1" wp14:anchorId="36A9F18C" wp14:editId="7AE723B1">
-                <wp:simplePos x="0" y="0"/>
-                <wp:positionH relativeFrom="leftMargin">
-                  <wp:align>right</wp:align>
-                </wp:positionH>
-                <wp:positionV relativeFrom="paragraph">
-                  <wp:posOffset>477675</wp:posOffset>
-                </wp:positionV>
-                <wp:extent cx="776018" cy="370936"/>
-                <wp:effectExtent l="0" t="0" r="24130" b="10160"/>
-                <wp:wrapNone/>
-                <wp:docPr id="51" name="Text Box 51"/>
-                <wp:cNvGraphicFramePr/>
-                <a:graphic xmlns:a="http://schemas.openxmlformats.org/drawingml/2006/main">
-                  <a:graphicData uri="http://schemas.microsoft.com/office/word/2010/wordprocessingShape">
-                    <wps:wsp>
-                      <wps:cNvSpPr txBox="1"/>
-                      <wps:spPr>
-                        <a:xfrm>
-                          <a:off x="0" y="0"/>
-                          <a:ext cx="776018" cy="370936"/>
-                        </a:xfrm>
-                        <a:prstGeom prst="rect">
-                          <a:avLst/>
-                        </a:prstGeom>
-                        <a:solidFill>
-                          <a:schemeClr val="lt1"/>
-                        </a:solidFill>
-                        <a:ln w="6350">
-                          <a:solidFill>
-                            <a:prstClr val="black"/>
-                          </a:solidFill>
-                        </a:ln>
-                      </wps:spPr>
-                      <wps:txbx>
-                        <w:txbxContent>
-                          <w:p>
-                            <w:pPr>
-                              <w:jc w:val="center"/>
-                              <w:rPr>
-                                <w:sz w:val="18"/>
-                                <w:szCs w:val="18"/>
-                              </w:rPr>
-                            </w:pPr>
-                            <w:r>
-                              <w:rPr>
-                                <w:sz w:val="18"/>
-                                <w:szCs w:val="18"/>
-                              </w:rPr>
-                              <w:t xml:space="preserve">User </w:t>
-                            </w:r>
-                            <w:r>
-                              <w:rPr>
-                                <w:sz w:val="18"/>
-                                <w:szCs w:val="18"/>
-                              </w:rPr>
-                              <w:t>inputs quantity no.</w:t>
-                            </w:r>
-                          </w:p>
-                        </w:txbxContent>
-                      </wps:txbx>
-                      <wps:bodyPr rot="0" spcFirstLastPara="0" vertOverflow="overflow" horzOverflow="overflow" vert="horz" wrap="square" lIns="91440" tIns="45720" rIns="91440" bIns="45720" numCol="1" spcCol="0" rtlCol="0" fromWordArt="0" anchor="t" anchorCtr="0" forceAA="0" compatLnSpc="1">
-                        <a:prstTxWarp prst="textNoShape">
-                          <a:avLst/>
-                        </a:prstTxWarp>
-                        <a:noAutofit/>
-                      </wps:bodyPr>
-                    </wps:wsp>
-                  </a:graphicData>
-                </a:graphic>
-                <wp14:sizeRelH relativeFrom="margin">
-                  <wp14:pctWidth>0</wp14:pctWidth>
-                </wp14:sizeRelH>
-                <wp14:sizeRelV relativeFrom="margin">
-                  <wp14:pctHeight>0</wp14:pctHeight>
-                </wp14:sizeRelV>
-              </wp:anchor>
-            </w:drawing>
-          </mc:Choice>
-          <mc:Fallback>
-            <w:pict>
-              <v:shape w14:anchorId="36A9F18C" id="Text Box 51" o:spid="_x0000_s1052" type="#_x0000_t202" style="position:absolute;margin-left:9.9pt;margin-top:37.6pt;width:61.1pt;height:29.2pt;z-index:251691008;visibility:visible;mso-wrap-style:square;mso-width-percent:0;mso-height-percent:0;mso-wrap-distance-left:9pt;mso-wrap-distance-top:0;mso-wrap-distance-right:9pt;mso-wrap-distance-bottom:0;mso-position-horizontal:right;mso-position-horizontal-relative:left-margin-area;mso-position-vertical:absolute;mso-position-vertical-relative:text;mso-width-percent:0;mso-height-percent:0;mso-width-relative:margin;mso-height-relative:margin;v-text-anchor:top" o:gfxdata="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" fillcolor="white [3201]" strokeweight=".5pt">
-                <v:textbox>
-                  <w:txbxContent>
-                    <w:p>
-                      <w:pPr>
-                        <w:jc w:val="center"/>
-                        <w:rPr>
-                          <w:sz w:val="18"/>
-                          <w:szCs w:val="18"/>
-                        </w:rPr>
-                      </w:pPr>
-                      <w:r>
-                        <w:rPr>
-                          <w:sz w:val="18"/>
-                          <w:szCs w:val="18"/>
-                        </w:rPr>
-                        <w:t xml:space="preserve">User </w:t>
-                      </w:r>
-                      <w:r>
-                        <w:rPr>
-                          <w:sz w:val="18"/>
-                          <w:szCs w:val="18"/>
-                        </w:rPr>
-                        <w:t>inputs quantity no.</w:t>
-                      </w:r>
-                    </w:p>
-                  </w:txbxContent>
-                </v:textbox>
-                <w10:wrap anchorx="margin"/>
-              </v:shape>
-            </w:pict>
-          </mc:Fallback>
-        </mc:AlternateContent>
-      </w:r>
-      <w:r>
-        <w:rPr>
-          <w:noProof/>
-        </w:rPr>
-        <mc:AlternateContent>
-          <mc:Choice Requires="wps">
-            <w:drawing>
-              <wp:anchor distT="0" distB="0" distL="114300" distR="114300" simplePos="0" relativeHeight="251682816" behindDoc="0" locked="0" layoutInCell="1" allowOverlap="1" wp14:anchorId="190BCFBE" wp14:editId="44281D4B">
-                <wp:simplePos x="0" y="0"/>
-                <wp:positionH relativeFrom="column">
-                  <wp:posOffset>931653</wp:posOffset>
-                </wp:positionH>
-                <wp:positionV relativeFrom="paragraph">
-                  <wp:posOffset>317021</wp:posOffset>
-                </wp:positionV>
-                <wp:extent cx="1173182" cy="45719"/>
-                <wp:effectExtent l="0" t="38100" r="27305" b="88265"/>
-                <wp:wrapNone/>
-                <wp:docPr id="45" name="Straight Arrow Connector 45"/>
-                <wp:cNvGraphicFramePr/>
-                <a:graphic xmlns:a="http://schemas.openxmlformats.org/drawingml/2006/main">
-                  <a:graphicData uri="http://schemas.microsoft.com/office/word/2010/wordprocessingShape">
-                    <wps:wsp>
-                      <wps:cNvCnPr/>
-                      <wps:spPr>
-                        <a:xfrm>
-                          <a:off x="0" y="0"/>
-                          <a:ext cx="1173182" cy="45719"/>
-                        </a:xfrm>
-                        <a:prstGeom prst="straightConnector1">
-                          <a:avLst/>
-                        </a:prstGeom>
-                        <a:ln>
-                          <a:tailEnd type="triangle"/>
-                        </a:ln>
-                      </wps:spPr>
-                      <wps:style>
-                        <a:lnRef idx="1">
-                          <a:schemeClr val="accent1"/>
-                        </a:lnRef>
-                        <a:fillRef idx="0">
-                          <a:schemeClr val="accent1"/>
-                        </a:fillRef>
-                        <a:effectRef idx="0">
-                          <a:schemeClr val="accent1"/>
-                        </a:effectRef>
-                        <a:fontRef idx="minor">
-                          <a:schemeClr val="tx1"/>
-                        </a:fontRef>
-                      </wps:style>
-                      <wps:bodyPr/>
-                    </wps:wsp>
-                  </a:graphicData>
-                </a:graphic>
-                <wp14:sizeRelH relativeFrom="margin">
-                  <wp14:pctWidth>0</wp14:pctWidth>
-                </wp14:sizeRelH>
-                <wp14:sizeRelV relativeFrom="margin">
-                  <wp14:pctHeight>0</wp14:pctHeight>
-                </wp14:sizeRelV>
-              </wp:anchor>
-            </w:drawing>
-          </mc:Choice>
-          <mc:Fallback>
-            <w:pict>
-              <v:shape w14:anchorId="724CFEB8" id="Straight Arrow Connector 45" o:spid="_x0000_s1026" type="#_x0000_t32" style="position:absolute;margin-left:73.35pt;margin-top:24.95pt;width:92.4pt;height:3.6pt;z-index:251682816;visibility:visible;mso-wrap-style:square;mso-width-percent:0;mso-height-percent:0;mso-wrap-distance-left:9pt;mso-wrap-distance-top:0;mso-wrap-distance-right:9pt;mso-wrap-distance-bottom:0;mso-position-horizontal:absolute;mso-position-horizontal-relative:text;mso-position-vertical:absolute;mso-position-vertical-relative:text;mso-width-percent:0;mso-height-percent:0;mso-width-relative:margin;mso-height-relative:margin" o:gfxdata="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" strokecolor="#4472c4 [3204]" strokeweight=".5pt">
-                <v:stroke endarrow="block" joinstyle="miter"/>
-              </v:shape>
-            </w:pict>
-          </mc:Fallback>
-        </mc:AlternateContent>
-      </w:r>
-      <w:r>
-        <w:rPr>
-          <w:noProof/>
-        </w:rPr>
-        <mc:AlternateContent>
-          <mc:Choice Requires="wps">
-            <w:drawing>
-              <wp:anchor distT="0" distB="0" distL="114300" distR="114300" simplePos="0" relativeHeight="251681792" behindDoc="0" locked="0" layoutInCell="1" allowOverlap="1" wp14:anchorId="68F8B63D" wp14:editId="08E00566">
-                <wp:simplePos x="0" y="0"/>
-                <wp:positionH relativeFrom="margin">
-                  <wp:align>left</wp:align>
-                </wp:positionH>
-                <wp:positionV relativeFrom="paragraph">
-                  <wp:posOffset>127240</wp:posOffset>
-                </wp:positionV>
-                <wp:extent cx="905774" cy="163902"/>
-                <wp:effectExtent l="0" t="0" r="66040" b="83820"/>
-                <wp:wrapNone/>
-                <wp:docPr id="44" name="Straight Arrow Connector 44"/>
-                <wp:cNvGraphicFramePr/>
-                <a:graphic xmlns:a="http://schemas.openxmlformats.org/drawingml/2006/main">
-                  <a:graphicData uri="http://schemas.microsoft.com/office/word/2010/wordprocessingShape">
-                    <wps:wsp>
-                      <wps:cNvCnPr/>
-                      <wps:spPr>
-                        <a:xfrm>
-                          <a:off x="0" y="0"/>
-                          <a:ext cx="905774" cy="163902"/>
-                        </a:xfrm>
-                        <a:prstGeom prst="straightConnector1">
-                          <a:avLst/>
-                        </a:prstGeom>
-                        <a:ln>
-                          <a:tailEnd type="triangle"/>
-                        </a:ln>
-                      </wps:spPr>
-                      <wps:style>
-                        <a:lnRef idx="1">
-                          <a:schemeClr val="accent1"/>
-                        </a:lnRef>
-                        <a:fillRef idx="0">
-                          <a:schemeClr val="accent1"/>
-                        </a:fillRef>
-                        <a:effectRef idx="0">
-                          <a:schemeClr val="accent1"/>
-                        </a:effectRef>
-                        <a:fontRef idx="minor">
-                          <a:schemeClr val="tx1"/>
-                        </a:fontRef>
-                      </wps:style>
-                      <wps:bodyPr/>
-                    </wps:wsp>
-                  </a:graphicData>
-                </a:graphic>
-                <wp14:sizeRelH relativeFrom="margin">
-                  <wp14:pctWidth>0</wp14:pctWidth>
-                </wp14:sizeRelH>
-                <wp14:sizeRelV relativeFrom="margin">
-                  <wp14:pctHeight>0</wp14:pctHeight>
-                </wp14:sizeRelV>
-              </wp:anchor>
-            </w:drawing>
-          </mc:Choice>
-          <mc:Fallback>
-            <w:pict>
-              <v:shape w14:anchorId="038C63B4" id="Straight Arrow Connector 44" o:spid="_x0000_s1026" type="#_x0000_t32" style="position:absolute;margin-left:0;margin-top:10pt;width:71.3pt;height:12.9pt;z-index:251681792;visibility:visible;mso-wrap-style:square;mso-width-percent:0;mso-height-percent:0;mso-wrap-distance-left:9pt;mso-wrap-distance-top:0;mso-wrap-distance-right:9pt;mso-wrap-distance-bottom:0;mso-position-horizontal:left;mso-position-horizontal-relative:margin;mso-position-vertical:absolute;mso-position-vertical-relative:text;mso-width-percent:0;mso-height-percent:0;mso-width-relative:margin;mso-height-relative:margin" o:gfxdata="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" strokecolor="#4472c4 [3204]" strokeweight=".5pt">
-                <v:stroke endarrow="block" joinstyle="miter"/>
-                <w10:wrap anchorx="margin"/>
               </v:shape>
             </w:pict>
           </mc:Fallback>
@@ -3395,6 +2302,7 @@
     <w:lsdException w:name="HTML Sample" w:semiHidden="1" w:unhideWhenUsed="1"/>
     <w:lsdException w:name="HTML Typewriter" w:semiHidden="1" w:unhideWhenUsed="1"/>
     <w:lsdException w:name="HTML Variable" w:semiHidden="1" w:unhideWhenUsed="1"/>
+    <w:lsdException w:name="Normal Table" w:semiHidden="1" w:unhideWhenUsed="1"/>
     <w:lsdException w:name="annotation subject" w:semiHidden="1" w:unhideWhenUsed="1"/>
     <w:lsdException w:name="No List" w:semiHidden="1" w:unhideWhenUsed="1"/>
     <w:lsdException w:name="Outline List 1" w:semiHidden="1" w:unhideWhenUsed="1"/>
@@ -3440,9 +2348,11 @@
     <w:lsdException w:name="Table Subtle 1" w:semiHidden="1" w:unhideWhenUsed="1"/>
     <w:lsdException w:name="Table Subtle 2" w:semiHidden="1" w:unhideWhenUsed="1"/>
     <w:lsdException w:name="Table Web 1" w:semiHidden="1" w:unhideWhenUsed="1"/>
+    <w:lsdException w:name="Table Web 2" w:semiHidden="1" w:unhideWhenUsed="1"/>
     <w:lsdException w:name="Table Web 3" w:semiHidden="1" w:unhideWhenUsed="1"/>
     <w:lsdException w:name="Balloon Text" w:semiHidden="1" w:unhideWhenUsed="1"/>
     <w:lsdException w:name="Table Grid" w:uiPriority="39"/>
+    <w:lsdException w:name="Table Theme" w:semiHidden="1" w:unhideWhenUsed="1"/>
     <w:lsdException w:name="Placeholder Text" w:semiHidden="1"/>
     <w:lsdException w:name="No Spacing" w:uiPriority="1" w:qFormat="1"/>
     <w:lsdException w:name="Light Shading" w:uiPriority="60"/>

</xml_diff>